<commit_message>
update compilers for mx2
</commit_message>
<xml_diff>
--- a/doc/mfe.docx
+++ b/doc/mfe.docx
@@ -27,10 +27,16 @@
         <w:t>Rich Testardi (rich@testardi.com, 1-303-443-4254)</w:t>
       </w:r>
       <w:r>
-        <w:t>, 20</w:t>
-      </w:r>
-      <w:r>
-        <w:t xml:space="preserve"> Feb, 2012</w:t>
+        <w:t>, 6</w:t>
+      </w:r>
+      <w:r>
+        <w:t xml:space="preserve"> </w:t>
+      </w:r>
+      <w:r>
+        <w:t>Mar</w:t>
+      </w:r>
+      <w:r>
+        <w:t>, 2012</w:t>
       </w:r>
     </w:p>
     <w:sdt>
@@ -67,10 +73,8 @@
         <w:p>
           <w:pPr>
             <w:pStyle w:val="TOC1"/>
-            <w:tabs>
-              <w:tab w:val="right" w:leader="dot" w:pos="10070"/>
-            </w:tabs>
             <w:rPr>
+              <w:rFonts w:eastAsiaTheme="minorEastAsia"/>
               <w:noProof/>
             </w:rPr>
           </w:pPr>
@@ -83,7 +87,7 @@
           <w:r>
             <w:fldChar w:fldCharType="separate"/>
           </w:r>
-          <w:hyperlink w:anchor="_Toc317442825" w:history="1">
+          <w:hyperlink w:anchor="_Toc318797071" w:history="1">
             <w:r>
               <w:rPr>
                 <w:rStyle w:val="Hyperlink"/>
@@ -110,7 +114,7 @@
                 <w:noProof/>
                 <w:webHidden/>
               </w:rPr>
-              <w:instrText xml:space="preserve"> PAGEREF _Toc317442825 \h </w:instrText>
+              <w:instrText xml:space="preserve"> PAGEREF _Toc318797071 \h </w:instrText>
             </w:r>
             <w:r>
               <w:rPr>
@@ -144,14 +148,12 @@
         <w:p>
           <w:pPr>
             <w:pStyle w:val="TOC1"/>
-            <w:tabs>
-              <w:tab w:val="right" w:leader="dot" w:pos="10070"/>
-            </w:tabs>
             <w:rPr>
+              <w:rFonts w:eastAsiaTheme="minorEastAsia"/>
               <w:noProof/>
             </w:rPr>
           </w:pPr>
-          <w:hyperlink w:anchor="_Toc317442826" w:history="1">
+          <w:hyperlink w:anchor="_Toc318797072" w:history="1">
             <w:r>
               <w:rPr>
                 <w:rStyle w:val="Hyperlink"/>
@@ -178,7 +180,7 @@
                 <w:noProof/>
                 <w:webHidden/>
               </w:rPr>
-              <w:instrText xml:space="preserve"> PAGEREF _Toc317442826 \h </w:instrText>
+              <w:instrText xml:space="preserve"> PAGEREF _Toc318797072 \h </w:instrText>
             </w:r>
             <w:r>
               <w:rPr>
@@ -212,14 +214,12 @@
         <w:p>
           <w:pPr>
             <w:pStyle w:val="TOC1"/>
-            <w:tabs>
-              <w:tab w:val="right" w:leader="dot" w:pos="10070"/>
-            </w:tabs>
             <w:rPr>
+              <w:rFonts w:eastAsiaTheme="minorEastAsia"/>
               <w:noProof/>
             </w:rPr>
           </w:pPr>
-          <w:hyperlink w:anchor="_Toc317442827" w:history="1">
+          <w:hyperlink w:anchor="_Toc318797073" w:history="1">
             <w:r>
               <w:rPr>
                 <w:rStyle w:val="Hyperlink"/>
@@ -246,7 +246,7 @@
                 <w:noProof/>
                 <w:webHidden/>
               </w:rPr>
-              <w:instrText xml:space="preserve"> PAGEREF _Toc317442827 \h </w:instrText>
+              <w:instrText xml:space="preserve"> PAGEREF _Toc318797073 \h </w:instrText>
             </w:r>
             <w:r>
               <w:rPr>
@@ -266,7 +266,7 @@
                 <w:noProof/>
                 <w:webHidden/>
               </w:rPr>
-              <w:t>4</w:t>
+              <w:t>5</w:t>
             </w:r>
             <w:r>
               <w:rPr>
@@ -284,16 +284,17 @@
               <w:tab w:val="right" w:leader="dot" w:pos="10070"/>
             </w:tabs>
             <w:rPr>
+              <w:rFonts w:eastAsiaTheme="minorEastAsia"/>
               <w:noProof/>
             </w:rPr>
           </w:pPr>
-          <w:hyperlink w:anchor="_Toc317442828" w:history="1">
+          <w:hyperlink w:anchor="_Toc318797074" w:history="1">
             <w:r>
               <w:rPr>
                 <w:rStyle w:val="Hyperlink"/>
                 <w:noProof/>
               </w:rPr>
-              <w:t>1 of 5: Blink an LED</w:t>
+              <w:t>1 of 6: Blink an LED</w:t>
             </w:r>
             <w:r>
               <w:rPr>
@@ -314,7 +315,7 @@
                 <w:noProof/>
                 <w:webHidden/>
               </w:rPr>
-              <w:instrText xml:space="preserve"> PAGEREF _Toc317442828 \h </w:instrText>
+              <w:instrText xml:space="preserve"> PAGEREF _Toc318797074 \h </w:instrText>
             </w:r>
             <w:r>
               <w:rPr>
@@ -352,16 +353,17 @@
               <w:tab w:val="right" w:leader="dot" w:pos="10070"/>
             </w:tabs>
             <w:rPr>
+              <w:rFonts w:eastAsiaTheme="minorEastAsia"/>
               <w:noProof/>
             </w:rPr>
           </w:pPr>
-          <w:hyperlink w:anchor="_Toc317442829" w:history="1">
+          <w:hyperlink w:anchor="_Toc318797075" w:history="1">
             <w:r>
               <w:rPr>
                 <w:rStyle w:val="Hyperlink"/>
                 <w:noProof/>
               </w:rPr>
-              <w:t>2 of 5: Blink an LED with a Timer ISR</w:t>
+              <w:t>2 of 6: Blink an LED with a Timer ISR</w:t>
             </w:r>
             <w:r>
               <w:rPr>
@@ -382,7 +384,7 @@
                 <w:noProof/>
                 <w:webHidden/>
               </w:rPr>
-              <w:instrText xml:space="preserve"> PAGEREF _Toc317442829 \h </w:instrText>
+              <w:instrText xml:space="preserve"> PAGEREF _Toc318797075 \h </w:instrText>
             </w:r>
             <w:r>
               <w:rPr>
@@ -420,16 +422,17 @@
               <w:tab w:val="right" w:leader="dot" w:pos="10070"/>
             </w:tabs>
             <w:rPr>
+              <w:rFonts w:eastAsiaTheme="minorEastAsia"/>
               <w:noProof/>
             </w:rPr>
           </w:pPr>
-          <w:hyperlink w:anchor="_Toc317442830" w:history="1">
+          <w:hyperlink w:anchor="_Toc318797076" w:history="1">
             <w:r>
               <w:rPr>
                 <w:rStyle w:val="Hyperlink"/>
                 <w:noProof/>
               </w:rPr>
-              <w:t>3 of 5: Blink an LED with an Output Compare Module</w:t>
+              <w:t>3 of 6: Blink an LED with an Output Compare Module</w:t>
             </w:r>
             <w:r>
               <w:rPr>
@@ -450,7 +453,7 @@
                 <w:noProof/>
                 <w:webHidden/>
               </w:rPr>
-              <w:instrText xml:space="preserve"> PAGEREF _Toc317442830 \h </w:instrText>
+              <w:instrText xml:space="preserve"> PAGEREF _Toc318797076 \h </w:instrText>
             </w:r>
             <w:r>
               <w:rPr>
@@ -488,16 +491,17 @@
               <w:tab w:val="right" w:leader="dot" w:pos="10070"/>
             </w:tabs>
             <w:rPr>
+              <w:rFonts w:eastAsiaTheme="minorEastAsia"/>
               <w:noProof/>
             </w:rPr>
           </w:pPr>
-          <w:hyperlink w:anchor="_Toc317442831" w:history="1">
+          <w:hyperlink w:anchor="_Toc318797077" w:history="1">
             <w:r>
               <w:rPr>
                 <w:rStyle w:val="Hyperlink"/>
                 <w:noProof/>
               </w:rPr>
-              <w:t>4 of 5: Read a Potentiometer with an A/D Converter</w:t>
+              <w:t>4 of 6: Read a Potentiometer with an A/D Converter</w:t>
             </w:r>
             <w:r>
               <w:rPr>
@@ -518,7 +522,7 @@
                 <w:noProof/>
                 <w:webHidden/>
               </w:rPr>
-              <w:instrText xml:space="preserve"> PAGEREF _Toc317442831 \h </w:instrText>
+              <w:instrText xml:space="preserve"> PAGEREF _Toc318797077 \h </w:instrText>
             </w:r>
             <w:r>
               <w:rPr>
@@ -556,16 +560,17 @@
               <w:tab w:val="right" w:leader="dot" w:pos="10070"/>
             </w:tabs>
             <w:rPr>
+              <w:rFonts w:eastAsiaTheme="minorEastAsia"/>
               <w:noProof/>
             </w:rPr>
           </w:pPr>
-          <w:hyperlink w:anchor="_Toc317442832" w:history="1">
+          <w:hyperlink w:anchor="_Toc318797078" w:history="1">
             <w:r>
               <w:rPr>
                 <w:rStyle w:val="Hyperlink"/>
                 <w:noProof/>
               </w:rPr>
-              <w:t>5 of 5: Tying It All Together -- An Analog to Frequency Converter!</w:t>
+              <w:t>5 of 6: Tying It All Together -- An Analog to Frequency Converter!</w:t>
             </w:r>
             <w:r>
               <w:rPr>
@@ -586,75 +591,7 @@
                 <w:noProof/>
                 <w:webHidden/>
               </w:rPr>
-              <w:instrText xml:space="preserve"> PAGEREF _Toc317442832 \h </w:instrText>
-            </w:r>
-            <w:r>
-              <w:rPr>
-                <w:noProof/>
-                <w:webHidden/>
-              </w:rPr>
-            </w:r>
-            <w:r>
-              <w:rPr>
-                <w:noProof/>
-                <w:webHidden/>
-              </w:rPr>
-              <w:fldChar w:fldCharType="separate"/>
-            </w:r>
-            <w:r>
-              <w:rPr>
-                <w:noProof/>
-                <w:webHidden/>
-              </w:rPr>
-              <w:t>7</w:t>
-            </w:r>
-            <w:r>
-              <w:rPr>
-                <w:noProof/>
-                <w:webHidden/>
-              </w:rPr>
-              <w:fldChar w:fldCharType="end"/>
-            </w:r>
-          </w:hyperlink>
-        </w:p>
-        <w:p>
-          <w:pPr>
-            <w:pStyle w:val="TOC1"/>
-            <w:tabs>
-              <w:tab w:val="right" w:leader="dot" w:pos="10070"/>
-            </w:tabs>
-            <w:rPr>
-              <w:noProof/>
-            </w:rPr>
-          </w:pPr>
-          <w:hyperlink w:anchor="_Toc317442833" w:history="1">
-            <w:r>
-              <w:rPr>
-                <w:rStyle w:val="Hyperlink"/>
-                <w:noProof/>
-              </w:rPr>
-              <w:t>MFE Deployment Phases and Cost Points</w:t>
-            </w:r>
-            <w:r>
-              <w:rPr>
-                <w:noProof/>
-                <w:webHidden/>
-              </w:rPr>
-              <w:tab/>
-            </w:r>
-            <w:r>
-              <w:rPr>
-                <w:noProof/>
-                <w:webHidden/>
-              </w:rPr>
-              <w:fldChar w:fldCharType="begin"/>
-            </w:r>
-            <w:r>
-              <w:rPr>
-                <w:noProof/>
-                <w:webHidden/>
-              </w:rPr>
-              <w:instrText xml:space="preserve"> PAGEREF _Toc317442833 \h </w:instrText>
+              <w:instrText xml:space="preserve"> PAGEREF _Toc318797078 \h </w:instrText>
             </w:r>
             <w:r>
               <w:rPr>
@@ -692,16 +629,17 @@
               <w:tab w:val="right" w:leader="dot" w:pos="10070"/>
             </w:tabs>
             <w:rPr>
+              <w:rFonts w:eastAsiaTheme="minorEastAsia"/>
               <w:noProof/>
             </w:rPr>
           </w:pPr>
-          <w:hyperlink w:anchor="_Toc317442834" w:history="1">
+          <w:hyperlink w:anchor="_Toc318797079" w:history="1">
             <w:r>
               <w:rPr>
                 <w:rStyle w:val="Hyperlink"/>
                 <w:noProof/>
               </w:rPr>
-              <w:t>1. minimum introduction kit, $10</w:t>
+              <w:t>6 of 6: Let's Go Crazy -- A Wireless Analog to Frequency Converter!!!</w:t>
             </w:r>
             <w:r>
               <w:rPr>
@@ -722,7 +660,7 @@
                 <w:noProof/>
                 <w:webHidden/>
               </w:rPr>
-              <w:instrText xml:space="preserve"> PAGEREF _Toc317442834 \h </w:instrText>
+              <w:instrText xml:space="preserve"> PAGEREF _Toc318797079 \h </w:instrText>
             </w:r>
             <w:r>
               <w:rPr>
@@ -743,6 +681,72 @@
                 <w:webHidden/>
               </w:rPr>
               <w:t>8</w:t>
+            </w:r>
+            <w:r>
+              <w:rPr>
+                <w:noProof/>
+                <w:webHidden/>
+              </w:rPr>
+              <w:fldChar w:fldCharType="end"/>
+            </w:r>
+          </w:hyperlink>
+        </w:p>
+        <w:p>
+          <w:pPr>
+            <w:pStyle w:val="TOC1"/>
+            <w:rPr>
+              <w:rFonts w:eastAsiaTheme="minorEastAsia"/>
+              <w:noProof/>
+            </w:rPr>
+          </w:pPr>
+          <w:hyperlink w:anchor="_Toc318797080" w:history="1">
+            <w:r>
+              <w:rPr>
+                <w:rStyle w:val="Hyperlink"/>
+                <w:noProof/>
+              </w:rPr>
+              <w:t>MFE Deployment Phases and Cost Points</w:t>
+            </w:r>
+            <w:r>
+              <w:rPr>
+                <w:noProof/>
+                <w:webHidden/>
+              </w:rPr>
+              <w:tab/>
+            </w:r>
+            <w:r>
+              <w:rPr>
+                <w:noProof/>
+                <w:webHidden/>
+              </w:rPr>
+              <w:fldChar w:fldCharType="begin"/>
+            </w:r>
+            <w:r>
+              <w:rPr>
+                <w:noProof/>
+                <w:webHidden/>
+              </w:rPr>
+              <w:instrText xml:space="preserve"> PAGEREF _Toc318797080 \h </w:instrText>
+            </w:r>
+            <w:r>
+              <w:rPr>
+                <w:noProof/>
+                <w:webHidden/>
+              </w:rPr>
+            </w:r>
+            <w:r>
+              <w:rPr>
+                <w:noProof/>
+                <w:webHidden/>
+              </w:rPr>
+              <w:fldChar w:fldCharType="separate"/>
+            </w:r>
+            <w:r>
+              <w:rPr>
+                <w:noProof/>
+                <w:webHidden/>
+              </w:rPr>
+              <w:t>10</w:t>
             </w:r>
             <w:r>
               <w:rPr>
@@ -760,16 +764,17 @@
               <w:tab w:val="right" w:leader="dot" w:pos="10070"/>
             </w:tabs>
             <w:rPr>
+              <w:rFonts w:eastAsiaTheme="minorEastAsia"/>
               <w:noProof/>
             </w:rPr>
           </w:pPr>
-          <w:hyperlink w:anchor="_Toc317442835" w:history="1">
+          <w:hyperlink w:anchor="_Toc318797081" w:history="1">
             <w:r>
               <w:rPr>
                 <w:rStyle w:val="Hyperlink"/>
                 <w:noProof/>
               </w:rPr>
-              <w:t>1a. minimum introduction with easy assembly kit, $15</w:t>
+              <w:t>1. minimum introduction kit, $10</w:t>
             </w:r>
             <w:r>
               <w:rPr>
@@ -790,7 +795,7 @@
                 <w:noProof/>
                 <w:webHidden/>
               </w:rPr>
-              <w:instrText xml:space="preserve"> PAGEREF _Toc317442835 \h </w:instrText>
+              <w:instrText xml:space="preserve"> PAGEREF _Toc318797081 \h </w:instrText>
             </w:r>
             <w:r>
               <w:rPr>
@@ -810,7 +815,7 @@
                 <w:noProof/>
                 <w:webHidden/>
               </w:rPr>
-              <w:t>9</w:t>
+              <w:t>10</w:t>
             </w:r>
             <w:r>
               <w:rPr>
@@ -828,16 +833,17 @@
               <w:tab w:val="right" w:leader="dot" w:pos="10070"/>
             </w:tabs>
             <w:rPr>
+              <w:rFonts w:eastAsiaTheme="minorEastAsia"/>
               <w:noProof/>
             </w:rPr>
           </w:pPr>
-          <w:hyperlink w:anchor="_Toc317442836" w:history="1">
+          <w:hyperlink w:anchor="_Toc318797082" w:history="1">
             <w:r>
               <w:rPr>
                 <w:rStyle w:val="Hyperlink"/>
                 <w:noProof/>
               </w:rPr>
-              <w:t>2. user interface extensions , $20</w:t>
+              <w:t>1a. minimum introduction with easy assembly kit, $15</w:t>
             </w:r>
             <w:r>
               <w:rPr>
@@ -858,7 +864,7 @@
                 <w:noProof/>
                 <w:webHidden/>
               </w:rPr>
-              <w:instrText xml:space="preserve"> PAGEREF _Toc317442836 \h </w:instrText>
+              <w:instrText xml:space="preserve"> PAGEREF _Toc318797082 \h </w:instrText>
             </w:r>
             <w:r>
               <w:rPr>
@@ -878,7 +884,7 @@
                 <w:noProof/>
                 <w:webHidden/>
               </w:rPr>
-              <w:t>10</w:t>
+              <w:t>11</w:t>
             </w:r>
             <w:r>
               <w:rPr>
@@ -896,16 +902,17 @@
               <w:tab w:val="right" w:leader="dot" w:pos="10070"/>
             </w:tabs>
             <w:rPr>
+              <w:rFonts w:eastAsiaTheme="minorEastAsia"/>
               <w:noProof/>
             </w:rPr>
           </w:pPr>
-          <w:hyperlink w:anchor="_Toc317442837" w:history="1">
+          <w:hyperlink w:anchor="_Toc318797083" w:history="1">
             <w:r>
               <w:rPr>
                 <w:rStyle w:val="Hyperlink"/>
                 <w:noProof/>
               </w:rPr>
-              <w:t>3. sensors and actuators extension, $30</w:t>
+              <w:t>2. user interface extensions , $20</w:t>
             </w:r>
             <w:r>
               <w:rPr>
@@ -926,7 +933,7 @@
                 <w:noProof/>
                 <w:webHidden/>
               </w:rPr>
-              <w:instrText xml:space="preserve"> PAGEREF _Toc317442837 \h </w:instrText>
+              <w:instrText xml:space="preserve"> PAGEREF _Toc318797083 \h </w:instrText>
             </w:r>
             <w:r>
               <w:rPr>
@@ -946,7 +953,7 @@
                 <w:noProof/>
                 <w:webHidden/>
               </w:rPr>
-              <w:t>10</w:t>
+              <w:t>12</w:t>
             </w:r>
             <w:r>
               <w:rPr>
@@ -964,15 +971,85 @@
               <w:tab w:val="right" w:leader="dot" w:pos="10070"/>
             </w:tabs>
             <w:rPr>
+              <w:rFonts w:eastAsiaTheme="minorEastAsia"/>
               <w:noProof/>
             </w:rPr>
           </w:pPr>
-          <w:hyperlink w:anchor="_Toc317442838" w:history="1">
+          <w:hyperlink w:anchor="_Toc318797084" w:history="1">
             <w:r>
               <w:rPr>
                 <w:rStyle w:val="Hyperlink"/>
                 <w:noProof/>
               </w:rPr>
+              <w:t>3. sensors and actuators extension, $30</w:t>
+            </w:r>
+            <w:r>
+              <w:rPr>
+                <w:noProof/>
+                <w:webHidden/>
+              </w:rPr>
+              <w:tab/>
+            </w:r>
+            <w:r>
+              <w:rPr>
+                <w:noProof/>
+                <w:webHidden/>
+              </w:rPr>
+              <w:fldChar w:fldCharType="begin"/>
+            </w:r>
+            <w:r>
+              <w:rPr>
+                <w:noProof/>
+                <w:webHidden/>
+              </w:rPr>
+              <w:instrText xml:space="preserve"> PAGEREF _Toc318797084 \h </w:instrText>
+            </w:r>
+            <w:r>
+              <w:rPr>
+                <w:noProof/>
+                <w:webHidden/>
+              </w:rPr>
+            </w:r>
+            <w:r>
+              <w:rPr>
+                <w:noProof/>
+                <w:webHidden/>
+              </w:rPr>
+              <w:fldChar w:fldCharType="separate"/>
+            </w:r>
+            <w:r>
+              <w:rPr>
+                <w:noProof/>
+                <w:webHidden/>
+              </w:rPr>
+              <w:t>12</w:t>
+            </w:r>
+            <w:r>
+              <w:rPr>
+                <w:noProof/>
+                <w:webHidden/>
+              </w:rPr>
+              <w:fldChar w:fldCharType="end"/>
+            </w:r>
+          </w:hyperlink>
+        </w:p>
+        <w:p>
+          <w:pPr>
+            <w:pStyle w:val="TOC2"/>
+            <w:tabs>
+              <w:tab w:val="right" w:leader="dot" w:pos="10070"/>
+            </w:tabs>
+            <w:rPr>
+              <w:rFonts w:eastAsiaTheme="minorEastAsia"/>
+              <w:noProof/>
+            </w:rPr>
+          </w:pPr>
+          <w:hyperlink w:anchor="_Toc318797085" w:history="1">
+            <w:r>
+              <w:rPr>
+                <w:rStyle w:val="Hyperlink"/>
+                <w:noProof/>
+              </w:rPr>
               <w:t>4. CUI32Stem grove system, $40 and up</w:t>
             </w:r>
             <w:r>
@@ -994,7 +1071,7 @@
                 <w:noProof/>
                 <w:webHidden/>
               </w:rPr>
-              <w:instrText xml:space="preserve"> PAGEREF _Toc317442838 \h </w:instrText>
+              <w:instrText xml:space="preserve"> PAGEREF _Toc318797085 \h </w:instrText>
             </w:r>
             <w:r>
               <w:rPr>
@@ -1014,7 +1091,7 @@
                 <w:noProof/>
                 <w:webHidden/>
               </w:rPr>
-              <w:t>11</w:t>
+              <w:t>13</w:t>
             </w:r>
             <w:r>
               <w:rPr>
@@ -1028,14 +1105,12 @@
         <w:p>
           <w:pPr>
             <w:pStyle w:val="TOC1"/>
-            <w:tabs>
-              <w:tab w:val="right" w:leader="dot" w:pos="10070"/>
-            </w:tabs>
             <w:rPr>
+              <w:rFonts w:eastAsiaTheme="minorEastAsia"/>
               <w:noProof/>
             </w:rPr>
           </w:pPr>
-          <w:hyperlink w:anchor="_Toc317442839" w:history="1">
+          <w:hyperlink w:anchor="_Toc318797086" w:history="1">
             <w:r>
               <w:rPr>
                 <w:rStyle w:val="Hyperlink"/>
@@ -1062,7 +1137,7 @@
                 <w:noProof/>
                 <w:webHidden/>
               </w:rPr>
-              <w:instrText xml:space="preserve"> PAGEREF _Toc317442839 \h </w:instrText>
+              <w:instrText xml:space="preserve"> PAGEREF _Toc318797086 \h </w:instrText>
             </w:r>
             <w:r>
               <w:rPr>
@@ -1082,7 +1157,7 @@
                 <w:noProof/>
                 <w:webHidden/>
               </w:rPr>
-              <w:t>11</w:t>
+              <w:t>13</w:t>
             </w:r>
             <w:r>
               <w:rPr>
@@ -1122,12 +1197,7 @@
       <w:pPr>
         <w:pStyle w:val="Heading1"/>
       </w:pPr>
-      <w:bookmarkStart w:id="0" w:name="_Toc317442825"/>
-    </w:p>
-    <w:p>
-      <w:pPr>
-        <w:pStyle w:val="Heading1"/>
-      </w:pPr>
+      <w:bookmarkStart w:id="0" w:name="_Toc318797071"/>
       <w:r>
         <w:t>Goal</w:t>
       </w:r>
@@ -1389,7 +1459,6 @@
           <w:numId w:val="2"/>
         </w:numPr>
       </w:pPr>
-      <w:bookmarkStart w:id="1" w:name="_GoBack"/>
       <w:r>
         <w:rPr>
           <w:b/>
@@ -1412,65 +1481,75 @@
         <w:t xml:space="preserve"> feedback</w:t>
       </w:r>
       <w:r>
+        <w:t xml:space="preserve"> -- effort and </w:t>
+      </w:r>
+      <w:r>
+        <w:t>results/</w:t>
+      </w:r>
+      <w:r>
+        <w:t>fun must go hand-in-hand</w:t>
+      </w:r>
+      <w:r>
+        <w:t xml:space="preserve">; after the first five minutes of effort, the user should see five minutes of results/fun, to </w:t>
+      </w:r>
+      <w:r>
+        <w:t xml:space="preserve">thereby </w:t>
+      </w:r>
+      <w:r>
+        <w:t>encourage the user to put in more effort; after the first hour of effort, the user should see an hour of results/fun</w:t>
+      </w:r>
+      <w:r>
+        <w:t>, and so on.</w:t>
+      </w:r>
+    </w:p>
+    <w:p>
+      <w:r>
+        <w:rPr>
+          <w:b/>
+          <w:i/>
+        </w:rPr>
+        <w:t>The first two of these requirements can only be met in a</w:t>
+      </w:r>
+      <w:r>
+        <w:rPr>
+          <w:b/>
+          <w:i/>
+        </w:rPr>
+        <w:t xml:space="preserve"> truly</w:t>
+      </w:r>
+      <w:r>
         <w:t xml:space="preserve"> </w:t>
       </w:r>
-      <w:bookmarkEnd w:id="1"/>
-      <w:r>
-        <w:t xml:space="preserve">-- effort and </w:t>
-      </w:r>
-      <w:r>
-        <w:t>results/</w:t>
-      </w:r>
-      <w:r>
-        <w:t>fun must go hand-in-hand</w:t>
-      </w:r>
-      <w:r>
-        <w:t xml:space="preserve">; after the first five minutes of effort, the user should see five minutes of results/fun, to </w:t>
-      </w:r>
-      <w:r>
-        <w:t xml:space="preserve">thereby </w:t>
-      </w:r>
-      <w:r>
-        <w:t>encourage the user to put in more effort; after the first hour of effort, the user should see an hour of results/fun</w:t>
-      </w:r>
-      <w:r>
-        <w:t>, and so on.</w:t>
-      </w:r>
-    </w:p>
-    <w:p>
       <w:r>
         <w:rPr>
           <w:b/>
           <w:i/>
         </w:rPr>
-        <w:t>The first two of these requirements can only be met in a</w:t>
+        <w:t>interactive system</w:t>
+      </w:r>
+      <w:r>
+        <w:t xml:space="preserve"> -- </w:t>
       </w:r>
       <w:r>
         <w:rPr>
           <w:b/>
           <w:i/>
         </w:rPr>
-        <w:t xml:space="preserve"> truly</w:t>
-      </w:r>
-      <w:r>
-        <w:t xml:space="preserve"> </w:t>
+        <w:t>interactivity</w:t>
       </w:r>
       <w:r>
         <w:rPr>
           <w:b/>
           <w:i/>
         </w:rPr>
-        <w:t>interactive system</w:t>
-      </w:r>
-      <w:r>
-        <w:t xml:space="preserve"> -- </w:t>
+        <w:t>,</w:t>
       </w:r>
       <w:r>
         <w:rPr>
           <w:b/>
           <w:i/>
         </w:rPr>
-        <w:t>interactivity</w:t>
+        <w:t xml:space="preserve"> by its very nature</w:t>
       </w:r>
       <w:r>
         <w:rPr>
@@ -1484,131 +1563,117 @@
           <w:b/>
           <w:i/>
         </w:rPr>
-        <w:t xml:space="preserve"> by its very nature</w:t>
+        <w:t xml:space="preserve"> is conducive to learning</w:t>
       </w:r>
       <w:r>
         <w:rPr>
           <w:b/>
           <w:i/>
         </w:rPr>
-        <w:t>,</w:t>
+        <w:t>!</w:t>
+      </w:r>
+      <w:r>
+        <w:t xml:space="preserve">  </w:t>
+      </w:r>
+      <w:r>
+        <w:t>With interactivity, y</w:t>
+      </w:r>
+      <w:r>
+        <w:t>ou can experiment</w:t>
+      </w:r>
+      <w:r>
+        <w:t xml:space="preserve"> with the microcontroller and </w:t>
+      </w:r>
+      <w:r>
+        <w:t xml:space="preserve">immediately </w:t>
+      </w:r>
+      <w:r>
+        <w:t>correlate your actions with the results of those actions</w:t>
+      </w:r>
+      <w:r>
+        <w:t xml:space="preserve"> -- if something doesn't work, you </w:t>
+      </w:r>
+      <w:r>
+        <w:t xml:space="preserve">can </w:t>
+      </w:r>
+      <w:r>
+        <w:t>immediately try something else</w:t>
+      </w:r>
+      <w:r>
+        <w:t xml:space="preserve">.  </w:t>
+      </w:r>
+      <w:r>
+        <w:t xml:space="preserve">Furthermore, in a truly interactive system, you can build your solution in pieces, programming the pieces that </w:t>
+      </w:r>
+      <w:r>
+        <w:t>you understand</w:t>
+      </w:r>
+      <w:r>
+        <w:t xml:space="preserve"> and "running" the remaining pieces "by hand", </w:t>
+      </w:r>
+      <w:r>
+        <w:t xml:space="preserve">experimenting, </w:t>
+      </w:r>
+      <w:r>
+        <w:t xml:space="preserve">until you figure out the </w:t>
+      </w:r>
+      <w:r>
+        <w:t>entire</w:t>
+      </w:r>
+      <w:r>
+        <w:t xml:space="preserve"> solution.  </w:t>
+      </w:r>
+      <w:r>
+        <w:t>And on your way to programming the entire solution, y</w:t>
+      </w:r>
+      <w:r>
+        <w:t>ou can change your program on the fly, back it up, or skip it forward</w:t>
+      </w:r>
+      <w:r>
+        <w:t>, never losing state</w:t>
+      </w:r>
+      <w:r>
+        <w:t>!</w:t>
+      </w:r>
+    </w:p>
+    <w:p>
+      <w:r>
+        <w:t xml:space="preserve">Ironically, if there are any </w:t>
       </w:r>
       <w:r>
         <w:rPr>
           <w:b/>
           <w:i/>
         </w:rPr>
-        <w:t xml:space="preserve"> is conducive to learning</w:t>
+        <w:t>anti-requirements</w:t>
+      </w:r>
+      <w:r>
+        <w:t xml:space="preserve"> for a system like this, it would be the traditional "reset-and-run" methodology of debugging, as well as the traditional "edit-compile-debug" loop </w:t>
+      </w:r>
+      <w:r>
+        <w:t xml:space="preserve">of software development </w:t>
+      </w:r>
+      <w:r>
+        <w:t>-- both of which are exemplified by nearly all "introductory" microcontroller systems</w:t>
+      </w:r>
+      <w:r>
+        <w:t xml:space="preserve"> today</w:t>
+      </w:r>
+      <w:r>
+        <w:t xml:space="preserve">, such as </w:t>
       </w:r>
       <w:r>
         <w:rPr>
           <w:b/>
           <w:i/>
         </w:rPr>
-        <w:t>!</w:t>
-      </w:r>
-      <w:r>
-        <w:t xml:space="preserve">  </w:t>
-      </w:r>
-      <w:r>
-        <w:t>With interactivity, y</w:t>
-      </w:r>
-      <w:r>
-        <w:t>ou can experiment</w:t>
-      </w:r>
-      <w:r>
-        <w:t xml:space="preserve"> with the microcontroller and </w:t>
-      </w:r>
-      <w:r>
-        <w:t xml:space="preserve">immediately </w:t>
-      </w:r>
-      <w:r>
-        <w:t>correlate your actions with the results of those actions</w:t>
-      </w:r>
-      <w:r>
-        <w:t xml:space="preserve"> -- if something doesn't work, you </w:t>
-      </w:r>
-      <w:r>
-        <w:t xml:space="preserve">can </w:t>
-      </w:r>
-      <w:r>
-        <w:t>immediately try something else</w:t>
-      </w:r>
-      <w:r>
-        <w:t xml:space="preserve">.  </w:t>
-      </w:r>
-      <w:r>
-        <w:t xml:space="preserve">Furthermore, in a truly interactive system, you can build your solution in pieces, programming the pieces that </w:t>
-      </w:r>
-      <w:r>
-        <w:t>you understand</w:t>
-      </w:r>
-      <w:r>
-        <w:t xml:space="preserve"> and "running" the remaining pieces "by hand", </w:t>
-      </w:r>
-      <w:r>
-        <w:t xml:space="preserve">experimenting, </w:t>
-      </w:r>
-      <w:r>
-        <w:t xml:space="preserve">until you figure out the </w:t>
-      </w:r>
-      <w:r>
-        <w:t>entire</w:t>
-      </w:r>
-      <w:r>
-        <w:t xml:space="preserve"> solution.  </w:t>
-      </w:r>
-      <w:r>
-        <w:t>And on your way to programming the entire solution, y</w:t>
-      </w:r>
-      <w:r>
-        <w:t>ou can change your program on the fly, back it up, or skip it forward</w:t>
-      </w:r>
-      <w:r>
-        <w:t>, never losing state</w:t>
-      </w:r>
-      <w:r>
-        <w:t>!</w:t>
-      </w:r>
-    </w:p>
-    <w:p>
-      <w:r>
-        <w:t xml:space="preserve">Ironically, if there are any </w:t>
+        <w:t>Arduino</w:t>
       </w:r>
       <w:r>
         <w:rPr>
           <w:b/>
           <w:i/>
         </w:rPr>
-        <w:t>anti-requirements</w:t>
-      </w:r>
-      <w:r>
-        <w:t xml:space="preserve"> for a system like this, it would be the traditional "reset-and-run" methodology of debugging, as well as the traditional "edit-compile-debug" loop </w:t>
-      </w:r>
-      <w:r>
-        <w:t xml:space="preserve">of software development </w:t>
-      </w:r>
-      <w:r>
-        <w:t>-- both of which are exemplified by nearly all "introductory" microcontroller systems</w:t>
-      </w:r>
-      <w:r>
-        <w:t xml:space="preserve"> today</w:t>
-      </w:r>
-      <w:r>
-        <w:t xml:space="preserve">, such as </w:t>
-      </w:r>
-      <w:r>
-        <w:rPr>
-          <w:b/>
-          <w:i/>
-        </w:rPr>
-        <w:t>Arduino</w:t>
-      </w:r>
-      <w:r>
-        <w:rPr>
-          <w:b/>
-          <w:i/>
-        </w:rPr>
         <w:t xml:space="preserve"> and BASIC Stamp</w:t>
       </w:r>
       <w:r>
@@ -1652,12 +1717,12 @@
       <w:pPr>
         <w:pStyle w:val="Heading1"/>
       </w:pPr>
-      <w:bookmarkStart w:id="2" w:name="_Toc317442826"/>
+      <w:bookmarkStart w:id="1" w:name="_Toc318797072"/>
       <w:r>
         <w:lastRenderedPageBreak/>
         <w:t>The StickOS Approach</w:t>
       </w:r>
-      <w:bookmarkEnd w:id="2"/>
+      <w:bookmarkEnd w:id="1"/>
     </w:p>
     <w:p>
       <w:r>
@@ -2374,7 +2439,6 @@
           <w:t>http://www.cpustick.com</w:t>
         </w:r>
       </w:hyperlink>
-      <w:bookmarkStart w:id="3" w:name="_Toc317442827"/>
       <w:r>
         <w:t xml:space="preserve">.  </w:t>
       </w:r>
@@ -2407,9 +2471,26 @@
     </w:p>
     <w:p>
       <w:pPr>
+        <w:rPr>
+          <w:rFonts w:asciiTheme="majorHAnsi" w:eastAsiaTheme="majorEastAsia" w:hAnsiTheme="majorHAnsi" w:cstheme="majorBidi"/>
+          <w:b/>
+          <w:bCs/>
+          <w:color w:val="365F91" w:themeColor="accent1" w:themeShade="BF"/>
+          <w:sz w:val="28"/>
+          <w:szCs w:val="28"/>
+        </w:rPr>
+      </w:pPr>
+      <w:r>
+        <w:br w:type="page"/>
+      </w:r>
+    </w:p>
+    <w:p>
+      <w:pPr>
         <w:pStyle w:val="Heading1"/>
       </w:pPr>
-      <w:r>
+      <w:bookmarkStart w:id="2" w:name="_Toc318797073"/>
+      <w:r>
+        <w:lastRenderedPageBreak/>
         <w:t>How Eas</w:t>
       </w:r>
       <w:r>
@@ -2418,7 +2499,7 @@
       <w:r>
         <w:t xml:space="preserve"> is StickOS, Really?</w:t>
       </w:r>
-      <w:bookmarkEnd w:id="3"/>
+      <w:bookmarkEnd w:id="2"/>
     </w:p>
     <w:p>
       <w:r>
@@ -2456,11 +2537,6 @@
       </w:r>
     </w:p>
     <w:p>
-      <w:r>
-        <w:br w:type="page"/>
-      </w:r>
-    </w:p>
-    <w:p>
       <w:pPr>
         <w:pStyle w:val="ListParagraph"/>
         <w:numPr>
@@ -2469,7 +2545,6 @@
         </w:numPr>
       </w:pPr>
       <w:r>
-        <w:lastRenderedPageBreak/>
         <w:t>Connect your MCU to the host computer.</w:t>
       </w:r>
     </w:p>
@@ -2630,14 +2705,17 @@
       <w:pPr>
         <w:pStyle w:val="Heading2"/>
       </w:pPr>
-      <w:bookmarkStart w:id="4" w:name="_Toc317442828"/>
-      <w:r>
-        <w:t xml:space="preserve">1 of 5: </w:t>
+      <w:bookmarkStart w:id="3" w:name="_Toc318797074"/>
+      <w:r>
+        <w:t>1 of 6</w:t>
+      </w:r>
+      <w:r>
+        <w:t xml:space="preserve">: </w:t>
       </w:r>
       <w:r>
         <w:t>Blink an LED</w:t>
       </w:r>
-      <w:bookmarkEnd w:id="4"/>
+      <w:bookmarkEnd w:id="3"/>
     </w:p>
     <w:p>
       <w:r>
@@ -2916,6 +2994,7 @@
           <w:sz w:val="18"/>
           <w:szCs w:val="18"/>
         </w:rPr>
+        <w:lastRenderedPageBreak/>
         <w:t xml:space="preserve">&gt; </w:t>
       </w:r>
       <w:r>
@@ -3016,7 +3095,6 @@
           <w:sz w:val="18"/>
           <w:szCs w:val="18"/>
         </w:rPr>
-        <w:lastRenderedPageBreak/>
         <w:t>0</w:t>
       </w:r>
       <w:r>
@@ -3171,14 +3249,17 @@
       <w:pPr>
         <w:pStyle w:val="Heading2"/>
       </w:pPr>
-      <w:bookmarkStart w:id="5" w:name="_Toc317442829"/>
-      <w:r>
-        <w:t xml:space="preserve">2 of 5: </w:t>
+      <w:bookmarkStart w:id="4" w:name="_Toc318797075"/>
+      <w:r>
+        <w:t>2 of 6</w:t>
+      </w:r>
+      <w:r>
+        <w:t xml:space="preserve">: </w:t>
       </w:r>
       <w:r>
         <w:t>Blink an LED with a Timer ISR</w:t>
       </w:r>
-      <w:bookmarkEnd w:id="5"/>
+      <w:bookmarkEnd w:id="4"/>
     </w:p>
     <w:p>
       <w:r>
@@ -3423,14 +3504,17 @@
       <w:pPr>
         <w:pStyle w:val="Heading2"/>
       </w:pPr>
-      <w:bookmarkStart w:id="6" w:name="_Toc317442830"/>
-      <w:r>
-        <w:t xml:space="preserve">3 of 5: </w:t>
+      <w:bookmarkStart w:id="5" w:name="_Toc318797076"/>
+      <w:r>
+        <w:t>3 of 6</w:t>
+      </w:r>
+      <w:r>
+        <w:t xml:space="preserve">: </w:t>
       </w:r>
       <w:r>
         <w:t>Blink an LED with an Output Compare Module</w:t>
       </w:r>
-      <w:bookmarkEnd w:id="6"/>
+      <w:bookmarkEnd w:id="5"/>
     </w:p>
     <w:p>
       <w:r>
@@ -3444,9 +3528,19 @@
           <w:b/>
           <w:i/>
         </w:rPr>
-        <w:t>same fundamental concepts used by career users</w:t>
-      </w:r>
-      <w:r>
+        <w:t xml:space="preserve">same fundamental concepts used by career </w:t>
+      </w:r>
+      <w:r>
+        <w:rPr>
+          <w:b/>
+          <w:i/>
+        </w:rPr>
+        <w:t>users</w:t>
+      </w:r>
+      <w:r>
+        <w:rPr>
+          <w:i/>
+        </w:rPr>
         <w:t>!!!</w:t>
       </w:r>
     </w:p>
@@ -3471,6 +3565,7 @@
           <w:sz w:val="18"/>
           <w:szCs w:val="18"/>
         </w:rPr>
+        <w:lastRenderedPageBreak/>
         <w:t>&lt;Ctrl-C&gt;</w:t>
       </w:r>
       <w:r>
@@ -3586,7 +3681,6 @@
     </w:p>
     <w:p>
       <w:r>
-        <w:lastRenderedPageBreak/>
         <w:t>Wow, that is cool!!!  Let's make it go faster:</w:t>
       </w:r>
     </w:p>
@@ -3692,14 +3786,17 @@
       <w:pPr>
         <w:pStyle w:val="Heading2"/>
       </w:pPr>
-      <w:bookmarkStart w:id="7" w:name="_Toc317442831"/>
-      <w:r>
-        <w:t xml:space="preserve">4 of 5: </w:t>
+      <w:bookmarkStart w:id="6" w:name="_Toc318797077"/>
+      <w:r>
+        <w:t>4 of 6</w:t>
+      </w:r>
+      <w:r>
+        <w:t xml:space="preserve">: </w:t>
       </w:r>
       <w:r>
         <w:t>Read a Potentiometer with an A/D Converter</w:t>
       </w:r>
-      <w:bookmarkEnd w:id="7"/>
+      <w:bookmarkEnd w:id="6"/>
     </w:p>
     <w:p>
       <w:r>
@@ -3861,20 +3958,379 @@
     </w:p>
     <w:p>
       <w:pPr>
+        <w:rPr>
+          <w:rFonts w:asciiTheme="majorHAnsi" w:eastAsiaTheme="majorEastAsia" w:hAnsiTheme="majorHAnsi" w:cstheme="majorBidi"/>
+          <w:b/>
+          <w:bCs/>
+          <w:color w:val="4F81BD" w:themeColor="accent1"/>
+          <w:sz w:val="26"/>
+          <w:szCs w:val="26"/>
+        </w:rPr>
+      </w:pPr>
+      <w:r>
+        <w:br w:type="page"/>
+      </w:r>
+    </w:p>
+    <w:p>
+      <w:pPr>
         <w:pStyle w:val="Heading2"/>
       </w:pPr>
-      <w:bookmarkStart w:id="8" w:name="_Toc317442832"/>
-      <w:r>
-        <w:t xml:space="preserve">5 of 5: </w:t>
+      <w:bookmarkStart w:id="7" w:name="_Toc318797078"/>
+      <w:r>
+        <w:lastRenderedPageBreak/>
+        <w:t xml:space="preserve">5 of </w:t>
+      </w:r>
+      <w:r>
+        <w:t>6</w:t>
+      </w:r>
+      <w:r>
+        <w:t xml:space="preserve">: </w:t>
       </w:r>
       <w:r>
         <w:t>Tying It All Together -- An Analog to Frequency Converter!</w:t>
       </w:r>
+      <w:bookmarkEnd w:id="7"/>
+    </w:p>
+    <w:p>
+      <w:r>
+        <w:t>OK, let's replace the LED on pin 6 of the MCU with a small buzzer...  And now let's write a program using all of the skills we just learned to create an "analog to frequency converter"!  We'll start out by wiping out everything we've done so far with a "new" command, and then move from there:</w:t>
+      </w:r>
+    </w:p>
+    <w:p>
+      <w:pPr>
+        <w:ind w:left="1440"/>
+        <w:rPr>
+          <w:rFonts w:ascii="Courier New" w:hAnsi="Courier New" w:cs="Courier New"/>
+          <w:sz w:val="18"/>
+          <w:szCs w:val="18"/>
+        </w:rPr>
+      </w:pPr>
+      <w:r>
+        <w:rPr>
+          <w:rFonts w:ascii="Courier New" w:hAnsi="Courier New" w:cs="Courier New"/>
+          <w:sz w:val="18"/>
+          <w:szCs w:val="18"/>
+        </w:rPr>
+        <w:t xml:space="preserve">&gt; </w:t>
+      </w:r>
+      <w:r>
+        <w:rPr>
+          <w:rFonts w:ascii="Courier New" w:hAnsi="Courier New" w:cs="Courier New"/>
+          <w:b/>
+          <w:sz w:val="18"/>
+          <w:szCs w:val="18"/>
+        </w:rPr>
+        <w:t>new</w:t>
+      </w:r>
+      <w:r>
+        <w:rPr>
+          <w:rFonts w:ascii="Courier New" w:hAnsi="Courier New" w:cs="Courier New"/>
+          <w:b/>
+          <w:sz w:val="18"/>
+          <w:szCs w:val="18"/>
+        </w:rPr>
+        <w:br/>
+      </w:r>
+      <w:r>
+        <w:rPr>
+          <w:rFonts w:ascii="Courier New" w:hAnsi="Courier New" w:cs="Courier New"/>
+          <w:sz w:val="18"/>
+          <w:szCs w:val="18"/>
+        </w:rPr>
+        <w:t xml:space="preserve">&gt; </w:t>
+      </w:r>
+      <w:r>
+        <w:rPr>
+          <w:rFonts w:ascii="Courier New" w:hAnsi="Courier New" w:cs="Courier New"/>
+          <w:b/>
+          <w:sz w:val="18"/>
+          <w:szCs w:val="18"/>
+        </w:rPr>
+        <w:t>10 dim buzzer as pin 6 for frequency output</w:t>
+      </w:r>
+      <w:r>
+        <w:rPr>
+          <w:rFonts w:ascii="Courier New" w:hAnsi="Courier New" w:cs="Courier New"/>
+          <w:b/>
+          <w:sz w:val="18"/>
+          <w:szCs w:val="18"/>
+        </w:rPr>
+        <w:br/>
+      </w:r>
+      <w:r>
+        <w:rPr>
+          <w:rFonts w:ascii="Courier New" w:hAnsi="Courier New" w:cs="Courier New"/>
+          <w:sz w:val="18"/>
+          <w:szCs w:val="18"/>
+        </w:rPr>
+        <w:t xml:space="preserve">&gt; </w:t>
+      </w:r>
+      <w:r>
+        <w:rPr>
+          <w:rFonts w:ascii="Courier New" w:hAnsi="Courier New" w:cs="Courier New"/>
+          <w:b/>
+          <w:sz w:val="18"/>
+          <w:szCs w:val="18"/>
+        </w:rPr>
+        <w:t>20 dim pot as pin 7 for analog input</w:t>
+      </w:r>
+      <w:r>
+        <w:rPr>
+          <w:rFonts w:ascii="Courier New" w:hAnsi="Courier New" w:cs="Courier New"/>
+          <w:b/>
+          <w:sz w:val="18"/>
+          <w:szCs w:val="18"/>
+        </w:rPr>
+        <w:br/>
+      </w:r>
+      <w:r>
+        <w:rPr>
+          <w:rFonts w:ascii="Courier New" w:hAnsi="Courier New" w:cs="Courier New"/>
+          <w:sz w:val="18"/>
+          <w:szCs w:val="18"/>
+        </w:rPr>
+        <w:t xml:space="preserve">&gt; </w:t>
+      </w:r>
+      <w:r>
+        <w:rPr>
+          <w:rFonts w:ascii="Courier New" w:hAnsi="Courier New" w:cs="Courier New"/>
+          <w:b/>
+          <w:sz w:val="18"/>
+          <w:szCs w:val="18"/>
+        </w:rPr>
+        <w:t>30 configure timer 1 for 100 ms</w:t>
+      </w:r>
+      <w:r>
+        <w:rPr>
+          <w:rFonts w:ascii="Courier New" w:hAnsi="Courier New" w:cs="Courier New"/>
+          <w:b/>
+          <w:sz w:val="18"/>
+          <w:szCs w:val="18"/>
+        </w:rPr>
+        <w:br/>
+      </w:r>
+      <w:r>
+        <w:rPr>
+          <w:rFonts w:ascii="Courier New" w:hAnsi="Courier New" w:cs="Courier New"/>
+          <w:sz w:val="18"/>
+          <w:szCs w:val="18"/>
+        </w:rPr>
+        <w:t xml:space="preserve">&gt; </w:t>
+      </w:r>
+      <w:r>
+        <w:rPr>
+          <w:rFonts w:ascii="Courier New" w:hAnsi="Courier New" w:cs="Courier New"/>
+          <w:b/>
+          <w:sz w:val="18"/>
+          <w:szCs w:val="18"/>
+        </w:rPr>
+        <w:t>40 on timer 1 do let buzzer = pot</w:t>
+      </w:r>
+      <w:r>
+        <w:rPr>
+          <w:rFonts w:ascii="Courier New" w:hAnsi="Courier New" w:cs="Courier New"/>
+          <w:b/>
+          <w:sz w:val="18"/>
+          <w:szCs w:val="18"/>
+        </w:rPr>
+        <w:br/>
+      </w:r>
+      <w:r>
+        <w:rPr>
+          <w:rFonts w:ascii="Courier New" w:hAnsi="Courier New" w:cs="Courier New"/>
+          <w:sz w:val="18"/>
+          <w:szCs w:val="18"/>
+        </w:rPr>
+        <w:t xml:space="preserve">&gt; </w:t>
+      </w:r>
+      <w:r>
+        <w:rPr>
+          <w:rFonts w:ascii="Courier New" w:hAnsi="Courier New" w:cs="Courier New"/>
+          <w:b/>
+          <w:sz w:val="18"/>
+          <w:szCs w:val="18"/>
+        </w:rPr>
+        <w:t>50 halt</w:t>
+      </w:r>
+      <w:r>
+        <w:rPr>
+          <w:rFonts w:ascii="Courier New" w:hAnsi="Courier New" w:cs="Courier New"/>
+          <w:b/>
+          <w:sz w:val="18"/>
+          <w:szCs w:val="18"/>
+        </w:rPr>
+        <w:br/>
+      </w:r>
+      <w:r>
+        <w:rPr>
+          <w:rFonts w:ascii="Courier New" w:hAnsi="Courier New" w:cs="Courier New"/>
+          <w:sz w:val="18"/>
+          <w:szCs w:val="18"/>
+        </w:rPr>
+        <w:t xml:space="preserve">&gt; </w:t>
+      </w:r>
+      <w:r>
+        <w:rPr>
+          <w:rFonts w:ascii="Courier New" w:hAnsi="Courier New" w:cs="Courier New"/>
+          <w:b/>
+          <w:sz w:val="18"/>
+          <w:szCs w:val="18"/>
+        </w:rPr>
+        <w:t>run</w:t>
+      </w:r>
+      <w:r>
+        <w:rPr>
+          <w:rFonts w:ascii="Courier New" w:hAnsi="Courier New" w:cs="Courier New"/>
+          <w:b/>
+          <w:sz w:val="18"/>
+          <w:szCs w:val="18"/>
+        </w:rPr>
+        <w:br/>
+      </w:r>
+      <w:r>
+        <w:rPr>
+          <w:rFonts w:ascii="Courier New" w:hAnsi="Courier New" w:cs="Courier New"/>
+          <w:sz w:val="18"/>
+          <w:szCs w:val="18"/>
+        </w:rPr>
+        <w:t>_</w:t>
+      </w:r>
+    </w:p>
+    <w:p>
+      <w:r>
+        <w:t>Now turn the pot and listen to the buzzer -- it goes from 0 to 3300 Hz, updated from the pot every 100ms!</w:t>
+      </w:r>
+    </w:p>
+    <w:p>
+      <w:r>
+        <w:t>We rock! :-)</w:t>
+      </w:r>
+    </w:p>
+    <w:p>
+      <w:pPr>
+        <w:pStyle w:val="Heading2"/>
+      </w:pPr>
+      <w:bookmarkStart w:id="8" w:name="_Toc318797079"/>
+      <w:r>
+        <w:t xml:space="preserve">6 of 6: Let's Go Crazy -- A Wireless </w:t>
+      </w:r>
+      <w:r>
+        <w:t>Analog to Frequency Converter!</w:t>
+      </w:r>
+      <w:r>
+        <w:t>!!</w:t>
+      </w:r>
       <w:bookmarkEnd w:id="8"/>
     </w:p>
     <w:p>
       <w:r>
-        <w:t>OK, let's replace the LED on pin 6 of the MCU with a small buzzer...  And now let's write a program using all of the skills we just learned to create an "analog to frequency converter"!  We'll start out by wiping out everything we've done so far with a "new" command, and then move from there:</w:t>
+        <w:t xml:space="preserve">And if we have a Zigflea external 2.4GHz wireless transceiver attached to </w:t>
+      </w:r>
+      <w:r>
+        <w:t>each</w:t>
+      </w:r>
+      <w:r>
+        <w:t xml:space="preserve"> of </w:t>
+      </w:r>
+      <w:r>
+        <w:t>two</w:t>
+      </w:r>
+      <w:r>
+        <w:t xml:space="preserve"> MCUs</w:t>
+      </w:r>
+      <w:r>
+        <w:t>, at about a $5 cost in parts per MCU</w:t>
+      </w:r>
+      <w:r>
+        <w:t>, we can even make a wireless embedded system</w:t>
+      </w:r>
+      <w:r>
+        <w:t>!  We can connect</w:t>
+      </w:r>
+      <w:r>
+        <w:t xml:space="preserve"> the potentiometer </w:t>
+      </w:r>
+      <w:r>
+        <w:t>to</w:t>
+      </w:r>
+      <w:r>
+        <w:t xml:space="preserve"> one MCU and the buzzer </w:t>
+      </w:r>
+      <w:r>
+        <w:t>to</w:t>
+      </w:r>
+      <w:r>
+        <w:t xml:space="preserve"> the other!</w:t>
+      </w:r>
+      <w:r>
+        <w:t xml:space="preserve">  "Remote Variables" in StickOS easily allow one MCU to manipulate variables (or pins) on another MCU, with just a single line of code!</w:t>
+      </w:r>
+    </w:p>
+    <w:p>
+      <w:pPr>
+        <w:rPr>
+          <w:b/>
+          <w:i/>
+        </w:rPr>
+      </w:pPr>
+      <w:r>
+        <w:t xml:space="preserve">Assuming one of our MCUs has been configured as nodeid 0 (with the "nodeid 0" command) </w:t>
+      </w:r>
+      <w:r>
+        <w:t xml:space="preserve">and has the buzzer on pin 6, </w:t>
+      </w:r>
+      <w:r>
+        <w:t xml:space="preserve">and the other </w:t>
+      </w:r>
+      <w:r>
+        <w:t xml:space="preserve">MCU </w:t>
+      </w:r>
+      <w:r>
+        <w:t>has been configured as nodeid 1 (with the "nodeid 1" command)</w:t>
+      </w:r>
+      <w:r>
+        <w:t xml:space="preserve"> and has the pot</w:t>
+      </w:r>
+      <w:r>
+        <w:t>entiometer</w:t>
+      </w:r>
+      <w:r>
+        <w:t xml:space="preserve"> on pin 7</w:t>
+      </w:r>
+      <w:r>
+        <w:t xml:space="preserve">, </w:t>
+      </w:r>
+      <w:r>
+        <w:rPr>
+          <w:b/>
+          <w:i/>
+        </w:rPr>
+        <w:t xml:space="preserve">we can just </w:t>
+      </w:r>
+      <w:r>
+        <w:rPr>
+          <w:b/>
+          <w:i/>
+        </w:rPr>
+        <w:t xml:space="preserve">physically </w:t>
+      </w:r>
+      <w:r>
+        <w:rPr>
+          <w:b/>
+          <w:i/>
+        </w:rPr>
+        <w:t>connect nodeid 0 to the host computer and do all the work from there.</w:t>
+      </w:r>
+    </w:p>
+    <w:p>
+      <w:r>
+        <w:t xml:space="preserve">We'll start out by logging into nodeid 1 from nodeid 0, pressing &lt;Enter&gt; for a prompt,  and writing the </w:t>
+      </w:r>
+      <w:r>
+        <w:t xml:space="preserve">"buzzer" part of the </w:t>
+      </w:r>
+      <w:r>
+        <w:t>program on nodeid 1:</w:t>
       </w:r>
     </w:p>
     <w:p>
@@ -3901,7 +4357,7 @@
           <w:sz w:val="18"/>
           <w:szCs w:val="18"/>
         </w:rPr>
-        <w:t>new</w:t>
+        <w:t>nodeid</w:t>
       </w:r>
       <w:r>
         <w:rPr>
@@ -3918,6 +4374,23 @@
           <w:sz w:val="18"/>
           <w:szCs w:val="18"/>
         </w:rPr>
+        <w:t>0</w:t>
+      </w:r>
+      <w:r>
+        <w:rPr>
+          <w:rFonts w:ascii="Courier New" w:hAnsi="Courier New" w:cs="Courier New"/>
+          <w:b/>
+          <w:sz w:val="18"/>
+          <w:szCs w:val="18"/>
+        </w:rPr>
+        <w:br/>
+      </w:r>
+      <w:r>
+        <w:rPr>
+          <w:rFonts w:ascii="Courier New" w:hAnsi="Courier New" w:cs="Courier New"/>
+          <w:sz w:val="18"/>
+          <w:szCs w:val="18"/>
+        </w:rPr>
         <w:t xml:space="preserve">&gt; </w:t>
       </w:r>
       <w:r>
@@ -3927,6 +4400,169 @@
           <w:sz w:val="18"/>
           <w:szCs w:val="18"/>
         </w:rPr>
+        <w:t>connect 1</w:t>
+      </w:r>
+      <w:r>
+        <w:rPr>
+          <w:rFonts w:ascii="Courier New" w:hAnsi="Courier New" w:cs="Courier New"/>
+          <w:b/>
+          <w:sz w:val="18"/>
+          <w:szCs w:val="18"/>
+        </w:rPr>
+        <w:br/>
+      </w:r>
+      <w:r>
+        <w:rPr>
+          <w:rFonts w:ascii="Courier New" w:hAnsi="Courier New" w:cs="Courier New"/>
+          <w:sz w:val="18"/>
+          <w:szCs w:val="18"/>
+        </w:rPr>
+        <w:t>press Ctrl-D to disconnect...</w:t>
+      </w:r>
+      <w:r>
+        <w:rPr>
+          <w:rFonts w:ascii="Courier New" w:hAnsi="Courier New" w:cs="Courier New"/>
+          <w:sz w:val="18"/>
+          <w:szCs w:val="18"/>
+        </w:rPr>
+        <w:br/>
+      </w:r>
+      <w:r>
+        <w:rPr>
+          <w:rFonts w:ascii="Courier New" w:hAnsi="Courier New" w:cs="Courier New"/>
+          <w:b/>
+          <w:sz w:val="18"/>
+          <w:szCs w:val="18"/>
+        </w:rPr>
+        <w:t>&lt;Enter&gt;</w:t>
+      </w:r>
+      <w:r>
+        <w:rPr>
+          <w:rFonts w:ascii="Courier New" w:hAnsi="Courier New" w:cs="Courier New"/>
+          <w:sz w:val="18"/>
+          <w:szCs w:val="18"/>
+        </w:rPr>
+        <w:br/>
+      </w:r>
+      <w:r>
+        <w:rPr>
+          <w:rFonts w:ascii="Courier New" w:hAnsi="Courier New" w:cs="Courier New"/>
+          <w:sz w:val="18"/>
+          <w:szCs w:val="18"/>
+        </w:rPr>
+        <w:t>Welcome to StickOS for Microchip PIC32MX</w:t>
+      </w:r>
+      <w:r>
+        <w:rPr>
+          <w:rFonts w:ascii="Courier New" w:hAnsi="Courier New" w:cs="Courier New"/>
+          <w:sz w:val="18"/>
+          <w:szCs w:val="18"/>
+        </w:rPr>
+        <w:t>2-F128B</w:t>
+      </w:r>
+      <w:r>
+        <w:rPr>
+          <w:rFonts w:ascii="Courier New" w:hAnsi="Courier New" w:cs="Courier New"/>
+          <w:sz w:val="18"/>
+          <w:szCs w:val="18"/>
+        </w:rPr>
+        <w:t xml:space="preserve"> v1.92c!</w:t>
+      </w:r>
+      <w:r>
+        <w:rPr>
+          <w:rFonts w:ascii="Courier New" w:hAnsi="Courier New" w:cs="Courier New"/>
+          <w:sz w:val="18"/>
+          <w:szCs w:val="18"/>
+        </w:rPr>
+        <w:br/>
+        <w:t>Copyright (c) 2008-2012; all rights reserved.</w:t>
+      </w:r>
+      <w:r>
+        <w:rPr>
+          <w:rFonts w:ascii="Courier New" w:hAnsi="Courier New" w:cs="Courier New"/>
+          <w:sz w:val="18"/>
+          <w:szCs w:val="18"/>
+        </w:rPr>
+        <w:br/>
+        <w:t>http://www.cpustick.com</w:t>
+      </w:r>
+      <w:r>
+        <w:rPr>
+          <w:rFonts w:ascii="Courier New" w:hAnsi="Courier New" w:cs="Courier New"/>
+          <w:sz w:val="18"/>
+          <w:szCs w:val="18"/>
+        </w:rPr>
+        <w:br/>
+        <w:t>support@cpustick.com</w:t>
+      </w:r>
+      <w:r>
+        <w:rPr>
+          <w:rFonts w:ascii="Courier New" w:hAnsi="Courier New" w:cs="Courier New"/>
+          <w:sz w:val="18"/>
+          <w:szCs w:val="18"/>
+        </w:rPr>
+        <w:br/>
+        <w:t>(checksum 0x8725)</w:t>
+      </w:r>
+      <w:r>
+        <w:rPr>
+          <w:rFonts w:ascii="Courier New" w:hAnsi="Courier New" w:cs="Courier New"/>
+          <w:sz w:val="18"/>
+          <w:szCs w:val="18"/>
+        </w:rPr>
+        <w:br/>
+        <w:t>&gt;</w:t>
+      </w:r>
+      <w:r>
+        <w:rPr>
+          <w:rFonts w:ascii="Courier New" w:hAnsi="Courier New" w:cs="Courier New"/>
+          <w:sz w:val="18"/>
+          <w:szCs w:val="18"/>
+        </w:rPr>
+        <w:t xml:space="preserve"> </w:t>
+      </w:r>
+      <w:r>
+        <w:rPr>
+          <w:rFonts w:ascii="Courier New" w:hAnsi="Courier New" w:cs="Courier New"/>
+          <w:b/>
+          <w:sz w:val="18"/>
+          <w:szCs w:val="18"/>
+        </w:rPr>
+        <w:t>nodeid</w:t>
+      </w:r>
+      <w:r>
+        <w:rPr>
+          <w:rFonts w:ascii="Courier New" w:hAnsi="Courier New" w:cs="Courier New"/>
+          <w:b/>
+          <w:sz w:val="18"/>
+          <w:szCs w:val="18"/>
+        </w:rPr>
+        <w:br/>
+      </w:r>
+      <w:r>
+        <w:rPr>
+          <w:rFonts w:ascii="Courier New" w:hAnsi="Courier New" w:cs="Courier New"/>
+          <w:sz w:val="18"/>
+          <w:szCs w:val="18"/>
+        </w:rPr>
+        <w:t>1</w:t>
+      </w:r>
+      <w:r>
+        <w:rPr>
+          <w:rFonts w:ascii="Courier New" w:hAnsi="Courier New" w:cs="Courier New"/>
+          <w:sz w:val="18"/>
+          <w:szCs w:val="18"/>
+        </w:rPr>
+        <w:br/>
+        <w:t xml:space="preserve">&gt; </w:t>
+      </w:r>
+      <w:r>
+        <w:rPr>
+          <w:rFonts w:ascii="Courier New" w:hAnsi="Courier New" w:cs="Courier New"/>
+          <w:b/>
+          <w:sz w:val="18"/>
+          <w:szCs w:val="18"/>
+        </w:rPr>
         <w:t>10 dim buzzer as pin 6 for frequency output</w:t>
       </w:r>
       <w:r>
@@ -3953,6 +4589,272 @@
           <w:sz w:val="18"/>
           <w:szCs w:val="18"/>
         </w:rPr>
+        <w:t xml:space="preserve">20 </w:t>
+      </w:r>
+      <w:r>
+        <w:rPr>
+          <w:rFonts w:ascii="Courier New" w:hAnsi="Courier New" w:cs="Courier New"/>
+          <w:b/>
+          <w:sz w:val="18"/>
+          <w:szCs w:val="18"/>
+        </w:rPr>
+        <w:t>halt</w:t>
+      </w:r>
+      <w:r>
+        <w:rPr>
+          <w:rFonts w:ascii="Courier New" w:hAnsi="Courier New" w:cs="Courier New"/>
+          <w:b/>
+          <w:sz w:val="18"/>
+          <w:szCs w:val="18"/>
+        </w:rPr>
+        <w:br/>
+      </w:r>
+      <w:r>
+        <w:rPr>
+          <w:rFonts w:ascii="Courier New" w:hAnsi="Courier New" w:cs="Courier New"/>
+          <w:sz w:val="18"/>
+          <w:szCs w:val="18"/>
+        </w:rPr>
+        <w:t xml:space="preserve">&gt; </w:t>
+      </w:r>
+      <w:r>
+        <w:rPr>
+          <w:rFonts w:ascii="Courier New" w:hAnsi="Courier New" w:cs="Courier New"/>
+          <w:b/>
+          <w:sz w:val="18"/>
+          <w:szCs w:val="18"/>
+        </w:rPr>
+        <w:t>run</w:t>
+      </w:r>
+      <w:r>
+        <w:rPr>
+          <w:rFonts w:ascii="Courier New" w:hAnsi="Courier New" w:cs="Courier New"/>
+          <w:b/>
+          <w:sz w:val="18"/>
+          <w:szCs w:val="18"/>
+        </w:rPr>
+        <w:br/>
+      </w:r>
+      <w:r>
+        <w:rPr>
+          <w:rFonts w:ascii="Courier New" w:hAnsi="Courier New" w:cs="Courier New"/>
+          <w:sz w:val="18"/>
+          <w:szCs w:val="18"/>
+        </w:rPr>
+        <w:t>_</w:t>
+      </w:r>
+    </w:p>
+    <w:p>
+      <w:r>
+        <w:t xml:space="preserve">Notice that nodeid 1 just dimensions (declares) </w:t>
+      </w:r>
+      <w:r>
+        <w:t>a variable named "</w:t>
+      </w:r>
+      <w:r>
+        <w:t>buzzer</w:t>
+      </w:r>
+      <w:r>
+        <w:t>" that is bound to pin 6 of the MCU, which is configured to receive the output of an output compare module; from then on, any manipulation of the variable</w:t>
+      </w:r>
+      <w:r>
+        <w:t xml:space="preserve">, </w:t>
+      </w:r>
+      <w:r>
+        <w:rPr>
+          <w:b/>
+          <w:i/>
+        </w:rPr>
+        <w:t>even if initiated</w:t>
+      </w:r>
+      <w:r>
+        <w:rPr>
+          <w:b/>
+          <w:i/>
+        </w:rPr>
+        <w:t xml:space="preserve"> wirelessly</w:t>
+      </w:r>
+      <w:r>
+        <w:rPr>
+          <w:b/>
+          <w:i/>
+        </w:rPr>
+        <w:t xml:space="preserve"> from a remote MCU</w:t>
+      </w:r>
+      <w:r>
+        <w:t>,</w:t>
+      </w:r>
+      <w:r>
+        <w:t xml:space="preserve"> is immediately programmed as the output frequency, </w:t>
+      </w:r>
+      <w:r>
+        <w:lastRenderedPageBreak/>
+        <w:t xml:space="preserve">in Hz, of the output compare module.  </w:t>
+      </w:r>
+      <w:r>
+        <w:t xml:space="preserve">Then nodeid 1 </w:t>
+      </w:r>
+      <w:r>
+        <w:t xml:space="preserve">simply </w:t>
+      </w:r>
+      <w:r>
+        <w:t>halts program execution, just waiting for remote variable manipulation from nodeid 0.</w:t>
+      </w:r>
+      <w:r>
+        <w:t xml:space="preserve">  Finally, we start the program running on nodeid 1.</w:t>
+      </w:r>
+    </w:p>
+    <w:p>
+      <w:r>
+        <w:t>Then we'll disconnect from nodeid 1 by pressing &lt;Ctrl-D&gt;</w:t>
+      </w:r>
+      <w:r>
+        <w:t xml:space="preserve"> (its program is still running)</w:t>
+      </w:r>
+      <w:r>
+        <w:t>, and we're back on nodeid 0:</w:t>
+      </w:r>
+    </w:p>
+    <w:p>
+      <w:pPr>
+        <w:ind w:left="1440"/>
+        <w:rPr>
+          <w:rFonts w:ascii="Courier New" w:hAnsi="Courier New" w:cs="Courier New"/>
+          <w:sz w:val="18"/>
+          <w:szCs w:val="18"/>
+        </w:rPr>
+      </w:pPr>
+      <w:r>
+        <w:rPr>
+          <w:rFonts w:ascii="Courier New" w:hAnsi="Courier New" w:cs="Courier New"/>
+          <w:b/>
+          <w:sz w:val="18"/>
+          <w:szCs w:val="18"/>
+        </w:rPr>
+        <w:t>&lt;Ctrl-D&gt;</w:t>
+      </w:r>
+      <w:r>
+        <w:rPr>
+          <w:rFonts w:ascii="Courier New" w:hAnsi="Courier New" w:cs="Courier New"/>
+          <w:sz w:val="18"/>
+          <w:szCs w:val="18"/>
+        </w:rPr>
+        <w:br/>
+      </w:r>
+      <w:r>
+        <w:rPr>
+          <w:rFonts w:ascii="Courier New" w:hAnsi="Courier New" w:cs="Courier New"/>
+          <w:sz w:val="18"/>
+          <w:szCs w:val="18"/>
+        </w:rPr>
+        <w:t>...disconnected</w:t>
+      </w:r>
+      <w:r>
+        <w:rPr>
+          <w:rFonts w:ascii="Courier New" w:hAnsi="Courier New" w:cs="Courier New"/>
+          <w:sz w:val="18"/>
+          <w:szCs w:val="18"/>
+        </w:rPr>
+        <w:br/>
+      </w:r>
+      <w:r>
+        <w:rPr>
+          <w:rFonts w:ascii="Courier New" w:hAnsi="Courier New" w:cs="Courier New"/>
+          <w:sz w:val="18"/>
+          <w:szCs w:val="18"/>
+        </w:rPr>
+        <w:t xml:space="preserve">&gt; </w:t>
+      </w:r>
+      <w:r>
+        <w:rPr>
+          <w:rFonts w:ascii="Courier New" w:hAnsi="Courier New" w:cs="Courier New"/>
+          <w:b/>
+          <w:sz w:val="18"/>
+          <w:szCs w:val="18"/>
+        </w:rPr>
+        <w:t>nodeid</w:t>
+      </w:r>
+      <w:r>
+        <w:rPr>
+          <w:rFonts w:ascii="Courier New" w:hAnsi="Courier New" w:cs="Courier New"/>
+          <w:sz w:val="18"/>
+          <w:szCs w:val="18"/>
+        </w:rPr>
+        <w:br/>
+      </w:r>
+      <w:r>
+        <w:rPr>
+          <w:rFonts w:ascii="Courier New" w:hAnsi="Courier New" w:cs="Courier New"/>
+          <w:sz w:val="18"/>
+          <w:szCs w:val="18"/>
+        </w:rPr>
+        <w:t>0</w:t>
+      </w:r>
+      <w:r>
+        <w:rPr>
+          <w:rFonts w:ascii="Courier New" w:hAnsi="Courier New" w:cs="Courier New"/>
+          <w:sz w:val="18"/>
+          <w:szCs w:val="18"/>
+        </w:rPr>
+        <w:br/>
+        <w:t>&gt; _</w:t>
+      </w:r>
+    </w:p>
+    <w:p>
+      <w:r>
+        <w:t>Finally we'll write the program on nodeid 0, just like before, but instead of dimensioning the buzzer variable locally as we did before, we'll dimension it as being remote on nodeid 1.</w:t>
+      </w:r>
+    </w:p>
+    <w:p>
+      <w:pPr>
+        <w:ind w:left="1440"/>
+        <w:rPr>
+          <w:rFonts w:ascii="Courier New" w:hAnsi="Courier New" w:cs="Courier New"/>
+          <w:sz w:val="18"/>
+          <w:szCs w:val="18"/>
+        </w:rPr>
+      </w:pPr>
+      <w:r>
+        <w:rPr>
+          <w:rFonts w:ascii="Courier New" w:hAnsi="Courier New" w:cs="Courier New"/>
+          <w:sz w:val="18"/>
+          <w:szCs w:val="18"/>
+        </w:rPr>
+        <w:br/>
+        <w:t xml:space="preserve">&gt; </w:t>
+      </w:r>
+      <w:r>
+        <w:rPr>
+          <w:rFonts w:ascii="Courier New" w:hAnsi="Courier New" w:cs="Courier New"/>
+          <w:b/>
+          <w:sz w:val="18"/>
+          <w:szCs w:val="18"/>
+        </w:rPr>
+        <w:t>10 dim buzzer as remote on nodeid 1</w:t>
+      </w:r>
+      <w:r>
+        <w:rPr>
+          <w:rFonts w:ascii="Courier New" w:hAnsi="Courier New" w:cs="Courier New"/>
+          <w:sz w:val="18"/>
+          <w:szCs w:val="18"/>
+        </w:rPr>
+        <w:br/>
+      </w:r>
+      <w:r>
+        <w:rPr>
+          <w:rFonts w:ascii="Courier New" w:hAnsi="Courier New" w:cs="Courier New"/>
+          <w:sz w:val="18"/>
+          <w:szCs w:val="18"/>
+        </w:rPr>
+        <w:t xml:space="preserve">&gt; </w:t>
+      </w:r>
+      <w:r>
+        <w:rPr>
+          <w:rFonts w:ascii="Courier New" w:hAnsi="Courier New" w:cs="Courier New"/>
+          <w:b/>
+          <w:sz w:val="18"/>
+          <w:szCs w:val="18"/>
+        </w:rPr>
         <w:t>20 dim pot as pin 7 for analog input</w:t>
       </w:r>
       <w:r>
@@ -4059,44 +4961,50 @@
         </w:rPr>
         <w:t>run</w:t>
       </w:r>
-      <w:r>
-        <w:rPr>
-          <w:rFonts w:ascii="Courier New" w:hAnsi="Courier New" w:cs="Courier New"/>
-          <w:b/>
-          <w:sz w:val="18"/>
-          <w:szCs w:val="18"/>
-        </w:rPr>
-        <w:br/>
-      </w:r>
-      <w:r>
-        <w:rPr>
-          <w:rFonts w:ascii="Courier New" w:hAnsi="Courier New" w:cs="Courier New"/>
-          <w:sz w:val="18"/>
-          <w:szCs w:val="18"/>
-        </w:rPr>
-        <w:t>_</w:t>
-      </w:r>
-    </w:p>
-    <w:p>
-      <w:r>
-        <w:t>Now turn the pot and listen to the buzzer -- it goes from 0 to 3300 Hz, updated from the pot every 100ms!</w:t>
-      </w:r>
-    </w:p>
-    <w:p>
-      <w:r>
-        <w:t>We rock! :-)</w:t>
-      </w:r>
-    </w:p>
-    <w:p>
-      <w:r>
-        <w:t>(And if we'd had zigflea, the pot and buzzer could have been on different MCUs with just one more line of code!)</w:t>
+    </w:p>
+    <w:p>
+      <w:r>
+        <w:t xml:space="preserve">Now turn the pot </w:t>
+      </w:r>
+      <w:r>
+        <w:t xml:space="preserve">on nodeid 0 </w:t>
+      </w:r>
+      <w:r>
+        <w:t>and listen to the buzzer</w:t>
+      </w:r>
+      <w:r>
+        <w:t xml:space="preserve"> on nodeid 1</w:t>
+      </w:r>
+      <w:r>
+        <w:t xml:space="preserve"> -- it goes from 0 to 3300 Hz, updated from the pot every 100ms!</w:t>
+      </w:r>
+    </w:p>
+    <w:p>
+      <w:r>
+        <w:t>This is just crazy easy!  And fun!</w:t>
+      </w:r>
+    </w:p>
+    <w:p/>
+    <w:p>
+      <w:pPr>
+        <w:rPr>
+          <w:rFonts w:asciiTheme="majorHAnsi" w:eastAsiaTheme="majorEastAsia" w:hAnsiTheme="majorHAnsi" w:cstheme="majorBidi"/>
+          <w:b/>
+          <w:bCs/>
+          <w:color w:val="365F91" w:themeColor="accent1" w:themeShade="BF"/>
+          <w:sz w:val="28"/>
+          <w:szCs w:val="28"/>
+        </w:rPr>
+      </w:pPr>
+      <w:r>
+        <w:br w:type="page"/>
       </w:r>
     </w:p>
     <w:p>
       <w:pPr>
         <w:pStyle w:val="Heading1"/>
       </w:pPr>
-      <w:bookmarkStart w:id="9" w:name="_Toc317442833"/>
+      <w:bookmarkStart w:id="9" w:name="_Toc318797080"/>
       <w:r>
         <w:lastRenderedPageBreak/>
         <w:t xml:space="preserve">MFE </w:t>
@@ -4222,7 +5130,7 @@
       <w:pPr>
         <w:pStyle w:val="Heading2"/>
       </w:pPr>
-      <w:bookmarkStart w:id="10" w:name="_Toc317442834"/>
+      <w:bookmarkStart w:id="10" w:name="_Toc318797081"/>
       <w:r>
         <w:t>1. minimum introduction kit</w:t>
       </w:r>
@@ -4667,11 +5575,11 @@
           <w:numId w:val="12"/>
         </w:numPr>
       </w:pPr>
-      <w:proofErr w:type="spellStart"/>
       <w:r>
         <w:t>usb</w:t>
       </w:r>
-      <w:proofErr w:type="spellEnd"/>
+      <w:bookmarkStart w:id="11" w:name="_GoBack"/>
+      <w:bookmarkEnd w:id="11"/>
       <w:r>
         <w:t xml:space="preserve"> cable</w:t>
       </w:r>
@@ -4704,7 +5612,7 @@
       <w:pPr>
         <w:pStyle w:val="Heading2"/>
       </w:pPr>
-      <w:bookmarkStart w:id="11" w:name="_Toc317442835"/>
+      <w:bookmarkStart w:id="12" w:name="_Toc318797082"/>
       <w:r>
         <w:lastRenderedPageBreak/>
         <w:t>1a. minimum introduction with easy assembly kit</w:t>
@@ -4712,7 +5620,7 @@
       <w:r>
         <w:t>, $15</w:t>
       </w:r>
-      <w:bookmarkEnd w:id="11"/>
+      <w:bookmarkEnd w:id="12"/>
     </w:p>
     <w:p>
       <w:r>
@@ -4901,7 +5809,7 @@
       <w:pPr>
         <w:pStyle w:val="Heading2"/>
       </w:pPr>
-      <w:bookmarkStart w:id="12" w:name="_Toc317442836"/>
+      <w:bookmarkStart w:id="13" w:name="_Toc318797083"/>
       <w:r>
         <w:lastRenderedPageBreak/>
         <w:t xml:space="preserve">2. user interface extensions </w:t>
@@ -4909,7 +5817,7 @@
       <w:r>
         <w:t>, $20</w:t>
       </w:r>
-      <w:bookmarkEnd w:id="12"/>
+      <w:bookmarkEnd w:id="13"/>
     </w:p>
     <w:p>
       <w:r>
@@ -5090,14 +5998,14 @@
       <w:pPr>
         <w:pStyle w:val="Heading2"/>
       </w:pPr>
-      <w:bookmarkStart w:id="13" w:name="_Toc317442837"/>
+      <w:bookmarkStart w:id="14" w:name="_Toc318797084"/>
       <w:r>
         <w:t>3. sensors and actuators extension</w:t>
       </w:r>
       <w:r>
         <w:t>, $30</w:t>
       </w:r>
-      <w:bookmarkEnd w:id="13"/>
+      <w:bookmarkEnd w:id="14"/>
     </w:p>
     <w:p>
       <w:r>
@@ -5240,7 +6148,7 @@
       <w:pPr>
         <w:pStyle w:val="Heading2"/>
       </w:pPr>
-      <w:bookmarkStart w:id="14" w:name="_Toc317442838"/>
+      <w:bookmarkStart w:id="15" w:name="_Toc318797085"/>
       <w:r>
         <w:lastRenderedPageBreak/>
         <w:t xml:space="preserve">4. </w:t>
@@ -5251,7 +6159,7 @@
       <w:r>
         <w:t xml:space="preserve"> and up</w:t>
       </w:r>
-      <w:bookmarkEnd w:id="14"/>
+      <w:bookmarkEnd w:id="15"/>
     </w:p>
     <w:p>
       <w:r>
@@ -5414,11 +6322,11 @@
       <w:pPr>
         <w:pStyle w:val="Heading1"/>
       </w:pPr>
-      <w:bookmarkStart w:id="15" w:name="_Toc317442839"/>
+      <w:bookmarkStart w:id="16" w:name="_Toc318797086"/>
       <w:r>
         <w:t>Curriculums, Etc.</w:t>
       </w:r>
-      <w:bookmarkEnd w:id="15"/>
+      <w:bookmarkEnd w:id="16"/>
     </w:p>
     <w:p>
       <w:r>
@@ -5538,6 +6446,93 @@
     </w:lvl>
   </w:abstractNum>
   <w:abstractNum w:abstractNumId="1">
+    <w:nsid w:val="16451B58"/>
+    <w:multiLevelType w:val="hybridMultilevel"/>
+    <w:tmpl w:val="866093AC"/>
+    <w:lvl w:ilvl="0" w:tplc="96C21C2A">
+      <w:start w:val="1"/>
+      <w:numFmt w:val="decimal"/>
+      <w:pStyle w:val="TOC1"/>
+      <w:lvlText w:val="%1."/>
+      <w:lvlJc w:val="left"/>
+      <w:pPr>
+        <w:ind w:left="720" w:hanging="360"/>
+      </w:pPr>
+    </w:lvl>
+    <w:lvl w:ilvl="1" w:tplc="04090019" w:tentative="1">
+      <w:start w:val="1"/>
+      <w:numFmt w:val="lowerLetter"/>
+      <w:lvlText w:val="%2."/>
+      <w:lvlJc w:val="left"/>
+      <w:pPr>
+        <w:ind w:left="1440" w:hanging="360"/>
+      </w:pPr>
+    </w:lvl>
+    <w:lvl w:ilvl="2" w:tplc="0409001B" w:tentative="1">
+      <w:start w:val="1"/>
+      <w:numFmt w:val="lowerRoman"/>
+      <w:lvlText w:val="%3."/>
+      <w:lvlJc w:val="right"/>
+      <w:pPr>
+        <w:ind w:left="2160" w:hanging="180"/>
+      </w:pPr>
+    </w:lvl>
+    <w:lvl w:ilvl="3" w:tplc="0409000F" w:tentative="1">
+      <w:start w:val="1"/>
+      <w:numFmt w:val="decimal"/>
+      <w:lvlText w:val="%4."/>
+      <w:lvlJc w:val="left"/>
+      <w:pPr>
+        <w:ind w:left="2880" w:hanging="360"/>
+      </w:pPr>
+    </w:lvl>
+    <w:lvl w:ilvl="4" w:tplc="04090019" w:tentative="1">
+      <w:start w:val="1"/>
+      <w:numFmt w:val="lowerLetter"/>
+      <w:lvlText w:val="%5."/>
+      <w:lvlJc w:val="left"/>
+      <w:pPr>
+        <w:ind w:left="3600" w:hanging="360"/>
+      </w:pPr>
+    </w:lvl>
+    <w:lvl w:ilvl="5" w:tplc="0409001B" w:tentative="1">
+      <w:start w:val="1"/>
+      <w:numFmt w:val="lowerRoman"/>
+      <w:lvlText w:val="%6."/>
+      <w:lvlJc w:val="right"/>
+      <w:pPr>
+        <w:ind w:left="4320" w:hanging="180"/>
+      </w:pPr>
+    </w:lvl>
+    <w:lvl w:ilvl="6" w:tplc="0409000F" w:tentative="1">
+      <w:start w:val="1"/>
+      <w:numFmt w:val="decimal"/>
+      <w:lvlText w:val="%7."/>
+      <w:lvlJc w:val="left"/>
+      <w:pPr>
+        <w:ind w:left="5040" w:hanging="360"/>
+      </w:pPr>
+    </w:lvl>
+    <w:lvl w:ilvl="7" w:tplc="04090019" w:tentative="1">
+      <w:start w:val="1"/>
+      <w:numFmt w:val="lowerLetter"/>
+      <w:lvlText w:val="%8."/>
+      <w:lvlJc w:val="left"/>
+      <w:pPr>
+        <w:ind w:left="5760" w:hanging="360"/>
+      </w:pPr>
+    </w:lvl>
+    <w:lvl w:ilvl="8" w:tplc="0409001B" w:tentative="1">
+      <w:start w:val="1"/>
+      <w:numFmt w:val="lowerRoman"/>
+      <w:lvlText w:val="%9."/>
+      <w:lvlJc w:val="right"/>
+      <w:pPr>
+        <w:ind w:left="6480" w:hanging="180"/>
+      </w:pPr>
+    </w:lvl>
+  </w:abstractNum>
+  <w:abstractNum w:abstractNumId="2">
     <w:nsid w:val="181F0C31"/>
     <w:multiLevelType w:val="hybridMultilevel"/>
     <w:tmpl w:val="A5F2D198"/>
@@ -5650,7 +6645,7 @@
       </w:rPr>
     </w:lvl>
   </w:abstractNum>
-  <w:abstractNum w:abstractNumId="2">
+  <w:abstractNum w:abstractNumId="3">
     <w:nsid w:val="24FD47F6"/>
     <w:multiLevelType w:val="hybridMultilevel"/>
     <w:tmpl w:val="F75C4CBC"/>
@@ -5763,7 +6758,7 @@
       </w:rPr>
     </w:lvl>
   </w:abstractNum>
-  <w:abstractNum w:abstractNumId="3">
+  <w:abstractNum w:abstractNumId="4">
     <w:nsid w:val="272571CC"/>
     <w:multiLevelType w:val="hybridMultilevel"/>
     <w:tmpl w:val="C41E4F86"/>
@@ -5876,7 +6871,7 @@
       </w:rPr>
     </w:lvl>
   </w:abstractNum>
-  <w:abstractNum w:abstractNumId="4">
+  <w:abstractNum w:abstractNumId="5">
     <w:nsid w:val="2E215FDE"/>
     <w:multiLevelType w:val="hybridMultilevel"/>
     <w:tmpl w:val="101C6EE0"/>
@@ -5989,7 +6984,7 @@
       </w:rPr>
     </w:lvl>
   </w:abstractNum>
-  <w:abstractNum w:abstractNumId="5">
+  <w:abstractNum w:abstractNumId="6">
     <w:nsid w:val="3A267193"/>
     <w:multiLevelType w:val="hybridMultilevel"/>
     <w:tmpl w:val="BB02EA5E"/>
@@ -6102,7 +7097,7 @@
       </w:rPr>
     </w:lvl>
   </w:abstractNum>
-  <w:abstractNum w:abstractNumId="6">
+  <w:abstractNum w:abstractNumId="7">
     <w:nsid w:val="3C097702"/>
     <w:multiLevelType w:val="hybridMultilevel"/>
     <w:tmpl w:val="B134880C"/>
@@ -6215,7 +7210,7 @@
       </w:rPr>
     </w:lvl>
   </w:abstractNum>
-  <w:abstractNum w:abstractNumId="7">
+  <w:abstractNum w:abstractNumId="8">
     <w:nsid w:val="3CD741CB"/>
     <w:multiLevelType w:val="hybridMultilevel"/>
     <w:tmpl w:val="8DCC3B5E"/>
@@ -6328,7 +7323,7 @@
       </w:rPr>
     </w:lvl>
   </w:abstractNum>
-  <w:abstractNum w:abstractNumId="8">
+  <w:abstractNum w:abstractNumId="9">
     <w:nsid w:val="442C05F8"/>
     <w:multiLevelType w:val="hybridMultilevel"/>
     <w:tmpl w:val="578627A0"/>
@@ -6414,7 +7409,7 @@
       </w:pPr>
     </w:lvl>
   </w:abstractNum>
-  <w:abstractNum w:abstractNumId="9">
+  <w:abstractNum w:abstractNumId="10">
     <w:nsid w:val="46BE2D9D"/>
     <w:multiLevelType w:val="hybridMultilevel"/>
     <w:tmpl w:val="47945BF4"/>
@@ -6527,7 +7522,7 @@
       </w:rPr>
     </w:lvl>
   </w:abstractNum>
-  <w:abstractNum w:abstractNumId="10">
+  <w:abstractNum w:abstractNumId="11">
     <w:nsid w:val="69245603"/>
     <w:multiLevelType w:val="hybridMultilevel"/>
     <w:tmpl w:val="FDC63C22"/>
@@ -6640,7 +7635,7 @@
       </w:rPr>
     </w:lvl>
   </w:abstractNum>
-  <w:abstractNum w:abstractNumId="11">
+  <w:abstractNum w:abstractNumId="12">
     <w:nsid w:val="6EC36F16"/>
     <w:multiLevelType w:val="hybridMultilevel"/>
     <w:tmpl w:val="F69AF4BC"/>
@@ -6753,7 +7748,7 @@
       </w:rPr>
     </w:lvl>
   </w:abstractNum>
-  <w:abstractNum w:abstractNumId="12">
+  <w:abstractNum w:abstractNumId="13">
     <w:nsid w:val="72C429CB"/>
     <w:multiLevelType w:val="hybridMultilevel"/>
     <w:tmpl w:val="FCAAB768"/>
@@ -6866,7 +7861,7 @@
       </w:rPr>
     </w:lvl>
   </w:abstractNum>
-  <w:abstractNum w:abstractNumId="13">
+  <w:abstractNum w:abstractNumId="14">
     <w:nsid w:val="73FF52F0"/>
     <w:multiLevelType w:val="hybridMultilevel"/>
     <w:tmpl w:val="2D6A89C8"/>
@@ -6979,7 +7974,7 @@
       </w:rPr>
     </w:lvl>
   </w:abstractNum>
-  <w:abstractNum w:abstractNumId="14">
+  <w:abstractNum w:abstractNumId="15">
     <w:nsid w:val="74496E11"/>
     <w:multiLevelType w:val="hybridMultilevel"/>
     <w:tmpl w:val="B10EFBC6"/>
@@ -7093,49 +8088,52 @@
     </w:lvl>
   </w:abstractNum>
   <w:num w:numId="1">
+    <w:abstractNumId w:val="13"/>
+  </w:num>
+  <w:num w:numId="2">
     <w:abstractNumId w:val="12"/>
   </w:num>
-  <w:num w:numId="2">
+  <w:num w:numId="3">
+    <w:abstractNumId w:val="9"/>
+  </w:num>
+  <w:num w:numId="4">
     <w:abstractNumId w:val="11"/>
   </w:num>
-  <w:num w:numId="3">
+  <w:num w:numId="5">
+    <w:abstractNumId w:val="14"/>
+  </w:num>
+  <w:num w:numId="6">
+    <w:abstractNumId w:val="6"/>
+  </w:num>
+  <w:num w:numId="7">
+    <w:abstractNumId w:val="3"/>
+  </w:num>
+  <w:num w:numId="8">
+    <w:abstractNumId w:val="10"/>
+  </w:num>
+  <w:num w:numId="9">
     <w:abstractNumId w:val="8"/>
   </w:num>
-  <w:num w:numId="4">
-    <w:abstractNumId w:val="10"/>
-  </w:num>
-  <w:num w:numId="5">
-    <w:abstractNumId w:val="13"/>
-  </w:num>
-  <w:num w:numId="6">
-    <w:abstractNumId w:val="5"/>
-  </w:num>
-  <w:num w:numId="7">
-    <w:abstractNumId w:val="2"/>
-  </w:num>
-  <w:num w:numId="8">
-    <w:abstractNumId w:val="9"/>
-  </w:num>
-  <w:num w:numId="9">
-    <w:abstractNumId w:val="7"/>
-  </w:num>
   <w:num w:numId="10">
-    <w:abstractNumId w:val="3"/>
+    <w:abstractNumId w:val="4"/>
   </w:num>
   <w:num w:numId="11">
     <w:abstractNumId w:val="0"/>
   </w:num>
   <w:num w:numId="12">
-    <w:abstractNumId w:val="6"/>
+    <w:abstractNumId w:val="7"/>
   </w:num>
   <w:num w:numId="13">
-    <w:abstractNumId w:val="14"/>
+    <w:abstractNumId w:val="15"/>
   </w:num>
   <w:num w:numId="14">
-    <w:abstractNumId w:val="1"/>
+    <w:abstractNumId w:val="2"/>
   </w:num>
   <w:num w:numId="15">
-    <w:abstractNumId w:val="4"/>
+    <w:abstractNumId w:val="5"/>
+  </w:num>
+  <w:num w:numId="16">
+    <w:abstractNumId w:val="1"/>
   </w:num>
 </w:numbering>
 </file>
@@ -7530,8 +8528,14 @@
     <w:autoRedefine/>
     <w:uiPriority w:val="39"/>
     <w:unhideWhenUsed/>
-    <w:rsid w:val="00FD72D7"/>
+    <w:rsid w:val="00576A2D"/>
     <w:pPr>
+      <w:numPr>
+        <w:numId w:val="16"/>
+      </w:numPr>
+      <w:tabs>
+        <w:tab w:val="right" w:leader="dot" w:pos="10070"/>
+      </w:tabs>
       <w:spacing w:after="100"/>
     </w:pPr>
   </w:style>
@@ -7941,8 +8945,14 @@
     <w:autoRedefine/>
     <w:uiPriority w:val="39"/>
     <w:unhideWhenUsed/>
-    <w:rsid w:val="00FD72D7"/>
+    <w:rsid w:val="00576A2D"/>
     <w:pPr>
+      <w:numPr>
+        <w:numId w:val="16"/>
+      </w:numPr>
+      <w:tabs>
+        <w:tab w:val="right" w:leader="dot" w:pos="10070"/>
+      </w:tabs>
       <w:spacing w:after="100"/>
     </w:pPr>
   </w:style>
@@ -8252,7 +9262,7 @@
 </file>
 
 <file path=customXml/itemProps1.xml><?xml version="1.0" encoding="utf-8"?>
-<ds:datastoreItem xmlns:ds="http://schemas.openxmlformats.org/officeDocument/2006/customXml" ds:itemID="{DF836BA8-2BF3-4F3E-A1E3-6EA63A60B976}">
+<ds:datastoreItem xmlns:ds="http://schemas.openxmlformats.org/officeDocument/2006/customXml" ds:itemID="{ACEACA23-CEA3-46B6-8C11-90AC72FC89A2}">
   <ds:schemaRefs>
     <ds:schemaRef ds:uri="http://schemas.openxmlformats.org/officeDocument/2006/bibliography"/>
   </ds:schemaRefs>

</xml_diff>

<commit_message>
update mfe.docx to have picture of ez board
</commit_message>
<xml_diff>
--- a/doc/mfe.docx
+++ b/doc/mfe.docx
@@ -5024,8 +5024,6 @@
         </w:rPr>
         <w:br/>
       </w:r>
-      <w:bookmarkStart w:id="10" w:name="_GoBack"/>
-      <w:bookmarkEnd w:id="10"/>
       <w:r>
         <w:rPr>
           <w:rFonts w:ascii="Courier New" w:hAnsi="Courier New" w:cs="Courier New"/>
@@ -5065,7 +5063,7 @@
       <w:pPr>
         <w:pStyle w:val="Heading1"/>
       </w:pPr>
-      <w:bookmarkStart w:id="11" w:name="_Toc318821718"/>
+      <w:bookmarkStart w:id="10" w:name="_Toc318821718"/>
       <w:r>
         <w:lastRenderedPageBreak/>
         <w:t xml:space="preserve">MFE </w:t>
@@ -5073,7 +5071,7 @@
       <w:r>
         <w:t>Deployment Phases and Cost Points</w:t>
       </w:r>
-      <w:bookmarkEnd w:id="11"/>
+      <w:bookmarkEnd w:id="10"/>
     </w:p>
     <w:p>
       <w:r>
@@ -5191,14 +5189,14 @@
       <w:pPr>
         <w:pStyle w:val="Heading2"/>
       </w:pPr>
-      <w:bookmarkStart w:id="12" w:name="_Toc318821719"/>
+      <w:bookmarkStart w:id="11" w:name="_Toc318821719"/>
       <w:r>
         <w:t>1. minimum introduction kit</w:t>
       </w:r>
       <w:r>
         <w:t>, $10</w:t>
       </w:r>
-      <w:bookmarkEnd w:id="12"/>
+      <w:bookmarkEnd w:id="11"/>
     </w:p>
     <w:p>
       <w:r>
@@ -5550,7 +5548,7 @@
         </w:numPr>
       </w:pPr>
       <w:r>
-        <w:t>solderless breadboard</w:t>
+        <w:t>8MHz resonator (not shown)</w:t>
       </w:r>
     </w:p>
     <w:p>
@@ -5562,7 +5560,7 @@
         </w:numPr>
       </w:pPr>
       <w:r>
-        <w:t>resistors, capacitors</w:t>
+        <w:t>solderless breadboard</w:t>
       </w:r>
     </w:p>
     <w:p>
@@ -5574,7 +5572,7 @@
         </w:numPr>
       </w:pPr>
       <w:r>
-        <w:t>8 red LEDs, 2 green LEDs</w:t>
+        <w:t>resistors, capacitors</w:t>
       </w:r>
     </w:p>
     <w:p>
@@ -5586,13 +5584,7 @@
         </w:numPr>
       </w:pPr>
       <w:r>
-        <w:t xml:space="preserve">2 </w:t>
-      </w:r>
-      <w:r>
-        <w:t xml:space="preserve">mini </w:t>
-      </w:r>
-      <w:r>
-        <w:t>potentiometers</w:t>
+        <w:t>8 red LEDs, 2 green LEDs</w:t>
       </w:r>
     </w:p>
     <w:p>
@@ -5610,7 +5602,7 @@
         <w:t xml:space="preserve">mini </w:t>
       </w:r>
       <w:r>
-        <w:t>push button switches</w:t>
+        <w:t>potentiometers</w:t>
       </w:r>
     </w:p>
     <w:p>
@@ -5622,10 +5614,13 @@
         </w:numPr>
       </w:pPr>
       <w:r>
+        <w:t xml:space="preserve">2 </w:t>
+      </w:r>
+      <w:r>
         <w:t xml:space="preserve">mini </w:t>
       </w:r>
       <w:r>
-        <w:t>buzzer</w:t>
+        <w:t>push button switches</w:t>
       </w:r>
     </w:p>
     <w:p>
@@ -5637,7 +5632,10 @@
         </w:numPr>
       </w:pPr>
       <w:r>
-        <w:t>usb cable</w:t>
+        <w:t xml:space="preserve">mini </w:t>
+      </w:r>
+      <w:r>
+        <w:t>buzzer</w:t>
       </w:r>
     </w:p>
     <w:p>
@@ -5649,7 +5647,7 @@
         </w:numPr>
       </w:pPr>
       <w:r>
-        <w:t>3.3V regulator</w:t>
+        <w:t>usb cable</w:t>
       </w:r>
     </w:p>
     <w:p>
@@ -5661,6 +5659,18 @@
         </w:numPr>
       </w:pPr>
       <w:r>
+        <w:t>3.3V regulator</w:t>
+      </w:r>
+    </w:p>
+    <w:p>
+      <w:pPr>
+        <w:pStyle w:val="ListParagraph"/>
+        <w:numPr>
+          <w:ilvl w:val="0"/>
+          <w:numId w:val="12"/>
+        </w:numPr>
+      </w:pPr>
+      <w:r>
         <w:t>jumper wires</w:t>
       </w:r>
     </w:p>
@@ -5668,7 +5678,7 @@
       <w:pPr>
         <w:pStyle w:val="Heading2"/>
       </w:pPr>
-      <w:bookmarkStart w:id="13" w:name="_Toc318821720"/>
+      <w:bookmarkStart w:id="12" w:name="_Toc318821720"/>
       <w:r>
         <w:lastRenderedPageBreak/>
         <w:t>1a. minimum introduction with easy assembly kit</w:t>
@@ -5676,7 +5686,7 @@
       <w:r>
         <w:t>, $15</w:t>
       </w:r>
-      <w:bookmarkEnd w:id="13"/>
+      <w:bookmarkEnd w:id="12"/>
     </w:p>
     <w:p>
       <w:r>
@@ -5684,10 +5694,10 @@
           <w:noProof/>
         </w:rPr>
         <w:drawing>
-          <wp:inline distT="0" distB="0" distL="0" distR="0" wp14:anchorId="26FA0A71" wp14:editId="616F50F7">
-            <wp:extent cx="3044952" cy="2286000"/>
-            <wp:effectExtent l="0" t="0" r="3175" b="0"/>
-            <wp:docPr id="8" name="Picture 8" descr="C:\temp\iii\DSC09071 (1600x1200) (640x480).jpg"/>
+          <wp:inline distT="0" distB="0" distL="0" distR="0">
+            <wp:extent cx="3054096" cy="2286000"/>
+            <wp:effectExtent l="0" t="0" r="0" b="0"/>
+            <wp:docPr id="1" name="Picture 1"/>
             <wp:cNvGraphicFramePr>
               <a:graphicFrameLocks xmlns:a="http://schemas.openxmlformats.org/drawingml/2006/main" noChangeAspect="1"/>
             </wp:cNvGraphicFramePr>
@@ -5695,7 +5705,7 @@
               <a:graphicData uri="http://schemas.openxmlformats.org/drawingml/2006/picture">
                 <pic:pic xmlns:pic="http://schemas.openxmlformats.org/drawingml/2006/picture">
                   <pic:nvPicPr>
-                    <pic:cNvPr id="0" name="Picture 2" descr="C:\temp\iii\DSC09071 (1600x1200) (640x480).jpg"/>
+                    <pic:cNvPr id="0" name="Picture 1"/>
                     <pic:cNvPicPr>
                       <a:picLocks noChangeAspect="1" noChangeArrowheads="1"/>
                     </pic:cNvPicPr>
@@ -5716,7 +5726,7 @@
                   <pic:spPr bwMode="auto">
                     <a:xfrm>
                       <a:off x="0" y="0"/>
-                      <a:ext cx="3044952" cy="2286000"/>
+                      <a:ext cx="3054096" cy="2286000"/>
                     </a:xfrm>
                     <a:prstGeom prst="rect">
                       <a:avLst/>
@@ -5771,7 +5781,15 @@
         <w:t xml:space="preserve">and regulator </w:t>
       </w:r>
       <w:r>
-        <w:t>already soldered on, as well as the following components:</w:t>
+        <w:t xml:space="preserve">already soldered on, </w:t>
+      </w:r>
+      <w:r>
+        <w:t xml:space="preserve">8MHz resonator, </w:t>
+      </w:r>
+      <w:bookmarkStart w:id="13" w:name="_GoBack"/>
+      <w:bookmarkEnd w:id="13"/>
+      <w:r>
+        <w:t>as well as the following components:</w:t>
       </w:r>
     </w:p>
     <w:p>
@@ -6324,10 +6342,10 @@
                     </pic:cNvPicPr>
                   </pic:nvPicPr>
                   <pic:blipFill>
-                    <a:blip r:embed="rId17">
+                    <a:blip r:embed="rId17" cstate="email">
                       <a:extLst>
                         <a:ext uri="{28A0092B-C50C-407E-A947-70E740481C1C}">
-                          <a14:useLocalDpi xmlns:a14="http://schemas.microsoft.com/office/drawing/2010/main" val="0"/>
+                          <a14:useLocalDpi xmlns:a14="http://schemas.microsoft.com/office/drawing/2010/main"/>
                         </a:ext>
                       </a:extLst>
                     </a:blip>
@@ -9360,7 +9378,7 @@
 </file>
 
 <file path=customXml/itemProps1.xml><?xml version="1.0" encoding="utf-8"?>
-<ds:datastoreItem xmlns:ds="http://schemas.openxmlformats.org/officeDocument/2006/customXml" ds:itemID="{EA168A79-8849-4F8E-B7C3-D95B50930326}">
+<ds:datastoreItem xmlns:ds="http://schemas.openxmlformats.org/officeDocument/2006/customXml" ds:itemID="{714DDF07-D51B-46AF-8D4E-11DFEE659A1F}">
   <ds:schemaRefs>
     <ds:schemaRef ds:uri="http://schemas.openxmlformats.org/officeDocument/2006/bibliography"/>
   </ds:schemaRefs>

</xml_diff>